<commit_message>
doc modificado com info de appModule e como funciona a leitura de arquivos Angular, criado server component
</commit_message>
<xml_diff>
--- a/First commands Angular13.docx
+++ b/First commands Angular13.docx
@@ -9,86 +9,20 @@
     </w:p>
     <w:p>
       <w:r>
-        <w:t xml:space="preserve">ng </w:t>
-      </w:r>
-      <w:proofErr w:type="gramStart"/>
-      <w:r>
-        <w:t>create</w:t>
-      </w:r>
-      <w:proofErr w:type="gramEnd"/>
-      <w:r>
-        <w:t xml:space="preserve"> my-first-app (</w:t>
-      </w:r>
-      <w:proofErr w:type="spellStart"/>
-      <w:r>
-        <w:t>colocar</w:t>
-      </w:r>
-      <w:proofErr w:type="spellEnd"/>
-      <w:r>
-        <w:t xml:space="preserve"> </w:t>
-      </w:r>
-      <w:proofErr w:type="spellStart"/>
-      <w:r>
-        <w:t>não</w:t>
-      </w:r>
-      <w:proofErr w:type="spellEnd"/>
-      <w:r>
-        <w:t xml:space="preserve"> e CSS)</w:t>
-      </w:r>
-    </w:p>
-    <w:p>
-      <w:pPr>
-        <w:rPr>
-          <w:lang w:val="pt-BR"/>
-        </w:rPr>
-      </w:pPr>
-      <w:r>
-        <w:rPr>
-          <w:lang w:val="pt-BR"/>
-        </w:rPr>
-        <w:t xml:space="preserve">depois ir para a pasta com o comando </w:t>
-      </w:r>
-      <w:proofErr w:type="spellStart"/>
-      <w:r>
-        <w:rPr>
-          <w:lang w:val="pt-BR"/>
-        </w:rPr>
-        <w:t>cd</w:t>
-      </w:r>
-      <w:proofErr w:type="spellEnd"/>
-      <w:r>
-        <w:rPr>
-          <w:lang w:val="pt-BR"/>
-        </w:rPr>
-        <w:t xml:space="preserve"> e dar um </w:t>
-      </w:r>
-      <w:proofErr w:type="spellStart"/>
-      <w:r>
-        <w:rPr>
-          <w:lang w:val="pt-BR"/>
-        </w:rPr>
-        <w:t>ng</w:t>
-      </w:r>
-      <w:proofErr w:type="spellEnd"/>
-      <w:r>
-        <w:rPr>
-          <w:lang w:val="pt-BR"/>
-        </w:rPr>
-        <w:t xml:space="preserve"> </w:t>
-      </w:r>
-      <w:proofErr w:type="gramStart"/>
-      <w:r>
-        <w:rPr>
-          <w:lang w:val="pt-BR"/>
-        </w:rPr>
-        <w:t>server</w:t>
-      </w:r>
-      <w:proofErr w:type="gramEnd"/>
-      <w:r>
-        <w:rPr>
-          <w:lang w:val="pt-BR"/>
-        </w:rPr>
-        <w:t xml:space="preserve"> para criar um servidor de desenvolvimento para testarmos no browser.</w:t>
+        <w:t>ng create my-first-app (colocar não e CSS)</w:t>
+      </w:r>
+    </w:p>
+    <w:p>
+      <w:pPr>
+        <w:rPr>
+          <w:lang w:val="pt-BR"/>
+        </w:rPr>
+      </w:pPr>
+      <w:r>
+        <w:rPr>
+          <w:lang w:val="pt-BR"/>
+        </w:rPr>
+        <w:t>depois ir para a pasta com o comando cd e dar um ng server para criar um servidor de desenvolvimento para testarmos no browser.</w:t>
       </w:r>
     </w:p>
     <w:p>
@@ -102,6 +36,301 @@
           <w:lang w:val="pt-BR"/>
         </w:rPr>
         <w:t>Para o começo do desenvolvimento e aprendizado junto ao instrutor, deve-se baixar o app.component.html e trocar pelo atual</w:t>
+      </w:r>
+    </w:p>
+    <w:p>
+      <w:pPr>
+        <w:rPr>
+          <w:lang w:val="pt-BR"/>
+        </w:rPr>
+      </w:pPr>
+    </w:p>
+    <w:p>
+      <w:pPr>
+        <w:rPr>
+          <w:lang w:val="pt-BR"/>
+        </w:rPr>
+      </w:pPr>
+      <w:r>
+        <w:rPr>
+          <w:lang w:val="pt-BR"/>
+        </w:rPr>
+        <w:t>Como funciona a build do angular? Quando damos start num projeto com ng serve?</w:t>
+      </w:r>
+    </w:p>
+    <w:p>
+      <w:pPr>
+        <w:rPr>
+          <w:lang w:val="pt-BR"/>
+        </w:rPr>
+      </w:pPr>
+    </w:p>
+    <w:p>
+      <w:pPr>
+        <w:rPr>
+          <w:lang w:val="pt-BR"/>
+        </w:rPr>
+      </w:pPr>
+      <w:r>
+        <w:rPr>
+          <w:lang w:val="pt-BR"/>
+        </w:rPr>
+        <w:t>Primeiramente o arquivo main.ts vem primeiro e dentro dele achamos um bootstrapModule(AppModule), então, se abrirmos o app.module.ts encotramos o AppComponent. Assim, o Angular analisa agora o app.component.ts, lê o app-root (selector) e assim dentro do index.html lá está o app-root, assim ele deve inserir o app componente, e então o app component possui um html, então o angular lê esse html</w:t>
+      </w:r>
+    </w:p>
+    <w:p>
+      <w:pPr>
+        <w:rPr>
+          <w:lang w:val="pt-BR"/>
+        </w:rPr>
+      </w:pPr>
+      <w:r>
+        <w:rPr>
+          <w:lang w:val="pt-BR"/>
+        </w:rPr>
+        <w:drawing>
+          <wp:inline distT="0" distB="0" distL="0" distR="0" wp14:anchorId="1CAF71A6" wp14:editId="00E356A0">
+            <wp:extent cx="5943600" cy="3112770"/>
+            <wp:effectExtent l="0" t="0" r="0" b="0"/>
+            <wp:docPr id="1" name="Imagem 1"/>
+            <wp:cNvGraphicFramePr>
+              <a:graphicFrameLocks xmlns:a="http://schemas.openxmlformats.org/drawingml/2006/main" noChangeAspect="1"/>
+            </wp:cNvGraphicFramePr>
+            <a:graphic xmlns:a="http://schemas.openxmlformats.org/drawingml/2006/main">
+              <a:graphicData uri="http://schemas.openxmlformats.org/drawingml/2006/picture">
+                <pic:pic xmlns:pic="http://schemas.openxmlformats.org/drawingml/2006/picture">
+                  <pic:nvPicPr>
+                    <pic:cNvPr id="1" name=""/>
+                    <pic:cNvPicPr/>
+                  </pic:nvPicPr>
+                  <pic:blipFill>
+                    <a:blip r:embed="rId4"/>
+                    <a:stretch>
+                      <a:fillRect/>
+                    </a:stretch>
+                  </pic:blipFill>
+                  <pic:spPr>
+                    <a:xfrm>
+                      <a:off x="0" y="0"/>
+                      <a:ext cx="5943600" cy="3112770"/>
+                    </a:xfrm>
+                    <a:prstGeom prst="rect">
+                      <a:avLst/>
+                    </a:prstGeom>
+                  </pic:spPr>
+                </pic:pic>
+              </a:graphicData>
+            </a:graphic>
+          </wp:inline>
+        </w:drawing>
+      </w:r>
+    </w:p>
+    <w:p>
+      <w:pPr>
+        <w:rPr>
+          <w:lang w:val="pt-BR"/>
+        </w:rPr>
+      </w:pPr>
+      <w:r>
+        <w:rPr>
+          <w:lang w:val="pt-BR"/>
+        </w:rPr>
+        <w:lastRenderedPageBreak/>
+        <w:drawing>
+          <wp:inline distT="0" distB="0" distL="0" distR="0" wp14:anchorId="49BB1137" wp14:editId="445CA20B">
+            <wp:extent cx="5943600" cy="2176780"/>
+            <wp:effectExtent l="0" t="0" r="0" b="0"/>
+            <wp:docPr id="2" name="Imagem 2"/>
+            <wp:cNvGraphicFramePr>
+              <a:graphicFrameLocks xmlns:a="http://schemas.openxmlformats.org/drawingml/2006/main" noChangeAspect="1"/>
+            </wp:cNvGraphicFramePr>
+            <a:graphic xmlns:a="http://schemas.openxmlformats.org/drawingml/2006/main">
+              <a:graphicData uri="http://schemas.openxmlformats.org/drawingml/2006/picture">
+                <pic:pic xmlns:pic="http://schemas.openxmlformats.org/drawingml/2006/picture">
+                  <pic:nvPicPr>
+                    <pic:cNvPr id="1" name=""/>
+                    <pic:cNvPicPr/>
+                  </pic:nvPicPr>
+                  <pic:blipFill>
+                    <a:blip r:embed="rId5"/>
+                    <a:stretch>
+                      <a:fillRect/>
+                    </a:stretch>
+                  </pic:blipFill>
+                  <pic:spPr>
+                    <a:xfrm>
+                      <a:off x="0" y="0"/>
+                      <a:ext cx="5943600" cy="2176780"/>
+                    </a:xfrm>
+                    <a:prstGeom prst="rect">
+                      <a:avLst/>
+                    </a:prstGeom>
+                  </pic:spPr>
+                </pic:pic>
+              </a:graphicData>
+            </a:graphic>
+          </wp:inline>
+        </w:drawing>
+      </w:r>
+    </w:p>
+    <w:p>
+      <w:pPr>
+        <w:rPr>
+          <w:lang w:val="pt-BR"/>
+        </w:rPr>
+      </w:pPr>
+      <w:r>
+        <w:rPr>
+          <w:lang w:val="pt-BR"/>
+        </w:rPr>
+        <w:drawing>
+          <wp:inline distT="0" distB="0" distL="0" distR="0" wp14:anchorId="56FBF1D5" wp14:editId="51D4221F">
+            <wp:extent cx="5943600" cy="2446020"/>
+            <wp:effectExtent l="0" t="0" r="0" b="0"/>
+            <wp:docPr id="3" name="Imagem 3"/>
+            <wp:cNvGraphicFramePr>
+              <a:graphicFrameLocks xmlns:a="http://schemas.openxmlformats.org/drawingml/2006/main" noChangeAspect="1"/>
+            </wp:cNvGraphicFramePr>
+            <a:graphic xmlns:a="http://schemas.openxmlformats.org/drawingml/2006/main">
+              <a:graphicData uri="http://schemas.openxmlformats.org/drawingml/2006/picture">
+                <pic:pic xmlns:pic="http://schemas.openxmlformats.org/drawingml/2006/picture">
+                  <pic:nvPicPr>
+                    <pic:cNvPr id="1" name=""/>
+                    <pic:cNvPicPr/>
+                  </pic:nvPicPr>
+                  <pic:blipFill>
+                    <a:blip r:embed="rId6"/>
+                    <a:stretch>
+                      <a:fillRect/>
+                    </a:stretch>
+                  </pic:blipFill>
+                  <pic:spPr>
+                    <a:xfrm>
+                      <a:off x="0" y="0"/>
+                      <a:ext cx="5943600" cy="2446020"/>
+                    </a:xfrm>
+                    <a:prstGeom prst="rect">
+                      <a:avLst/>
+                    </a:prstGeom>
+                  </pic:spPr>
+                </pic:pic>
+              </a:graphicData>
+            </a:graphic>
+          </wp:inline>
+        </w:drawing>
+      </w:r>
+    </w:p>
+    <w:p>
+      <w:pPr>
+        <w:rPr>
+          <w:lang w:val="pt-BR"/>
+        </w:rPr>
+      </w:pPr>
+      <w:r>
+        <w:rPr>
+          <w:lang w:val="pt-BR"/>
+        </w:rPr>
+        <w:drawing>
+          <wp:inline distT="0" distB="0" distL="0" distR="0" wp14:anchorId="6E3C85C0" wp14:editId="62E41E56">
+            <wp:extent cx="5943600" cy="1075055"/>
+            <wp:effectExtent l="0" t="0" r="0" b="0"/>
+            <wp:docPr id="4" name="Imagem 4"/>
+            <wp:cNvGraphicFramePr>
+              <a:graphicFrameLocks xmlns:a="http://schemas.openxmlformats.org/drawingml/2006/main" noChangeAspect="1"/>
+            </wp:cNvGraphicFramePr>
+            <a:graphic xmlns:a="http://schemas.openxmlformats.org/drawingml/2006/main">
+              <a:graphicData uri="http://schemas.openxmlformats.org/drawingml/2006/picture">
+                <pic:pic xmlns:pic="http://schemas.openxmlformats.org/drawingml/2006/picture">
+                  <pic:nvPicPr>
+                    <pic:cNvPr id="1" name=""/>
+                    <pic:cNvPicPr/>
+                  </pic:nvPicPr>
+                  <pic:blipFill>
+                    <a:blip r:embed="rId7"/>
+                    <a:stretch>
+                      <a:fillRect/>
+                    </a:stretch>
+                  </pic:blipFill>
+                  <pic:spPr>
+                    <a:xfrm>
+                      <a:off x="0" y="0"/>
+                      <a:ext cx="5943600" cy="1075055"/>
+                    </a:xfrm>
+                    <a:prstGeom prst="rect">
+                      <a:avLst/>
+                    </a:prstGeom>
+                  </pic:spPr>
+                </pic:pic>
+              </a:graphicData>
+            </a:graphic>
+          </wp:inline>
+        </w:drawing>
+      </w:r>
+    </w:p>
+    <w:p>
+      <w:pPr>
+        <w:rPr>
+          <w:lang w:val="pt-BR"/>
+        </w:rPr>
+      </w:pPr>
+      <w:r>
+        <w:rPr>
+          <w:lang w:val="pt-BR"/>
+        </w:rPr>
+        <w:t>Isso é o que irá mostrar em tela...</w:t>
+      </w:r>
+    </w:p>
+    <w:p>
+      <w:pPr>
+        <w:rPr>
+          <w:lang w:val="pt-BR"/>
+        </w:rPr>
+      </w:pPr>
+    </w:p>
+    <w:p>
+      <w:pPr>
+        <w:rPr>
+          <w:lang w:val="pt-BR"/>
+        </w:rPr>
+      </w:pPr>
+      <w:r>
+        <w:rPr>
+          <w:lang w:val="pt-BR"/>
+        </w:rPr>
+        <w:t>Basicamente o angular é um JS framework que muda o DOM em tempo real (runtime)</w:t>
+      </w:r>
+    </w:p>
+    <w:p>
+      <w:pPr>
+        <w:rPr>
+          <w:lang w:val="pt-BR"/>
+        </w:rPr>
+      </w:pPr>
+    </w:p>
+    <w:p>
+      <w:pPr>
+        <w:rPr>
+          <w:lang w:val="pt-BR"/>
+        </w:rPr>
+      </w:pPr>
+      <w:r>
+        <w:rPr>
+          <w:lang w:val="pt-BR"/>
+        </w:rPr>
+        <w:t>App.module.ts: angular usa os componentes para criar as páginas, e módulos para “embrulhar” coisas diferentes, portanto se criamos uma pasta server e criamos o server.component ts e html, precisamos coloca-lo no @NgModule como declarations, para poder ser lido pelo angular</w:t>
+      </w:r>
+    </w:p>
+    <w:p>
+      <w:pPr>
+        <w:rPr>
+          <w:lang w:val="pt-BR"/>
+        </w:rPr>
+      </w:pPr>
+      <w:r>
+        <w:rPr>
+          <w:lang w:val="pt-BR"/>
+        </w:rPr>
+        <w:t>Quando vemos bootstrap nas declarações: significa, qual componente deve ser reconhecido dentro do index.html</w:t>
       </w:r>
     </w:p>
     <w:sectPr>

</xml_diff>

<commit_message>
Using String Interpolation on html files from components
</commit_message>
<xml_diff>
--- a/First commands Angular13.docx
+++ b/First commands Angular13.docx
@@ -9,20 +9,86 @@
     </w:p>
     <w:p>
       <w:r>
-        <w:t>ng create my-first-app (colocar não e CSS)</w:t>
-      </w:r>
-    </w:p>
-    <w:p>
-      <w:pPr>
-        <w:rPr>
-          <w:lang w:val="pt-BR"/>
-        </w:rPr>
-      </w:pPr>
-      <w:r>
-        <w:rPr>
-          <w:lang w:val="pt-BR"/>
-        </w:rPr>
-        <w:t>depois ir para a pasta com o comando cd e dar um ng server para criar um servidor de desenvolvimento para testarmos no browser.</w:t>
+        <w:t xml:space="preserve">ng </w:t>
+      </w:r>
+      <w:proofErr w:type="gramStart"/>
+      <w:r>
+        <w:t>create</w:t>
+      </w:r>
+      <w:proofErr w:type="gramEnd"/>
+      <w:r>
+        <w:t xml:space="preserve"> my-first-app (</w:t>
+      </w:r>
+      <w:proofErr w:type="spellStart"/>
+      <w:r>
+        <w:t>colocar</w:t>
+      </w:r>
+      <w:proofErr w:type="spellEnd"/>
+      <w:r>
+        <w:t xml:space="preserve"> </w:t>
+      </w:r>
+      <w:proofErr w:type="spellStart"/>
+      <w:r>
+        <w:t>não</w:t>
+      </w:r>
+      <w:proofErr w:type="spellEnd"/>
+      <w:r>
+        <w:t xml:space="preserve"> e CSS)</w:t>
+      </w:r>
+    </w:p>
+    <w:p>
+      <w:pPr>
+        <w:rPr>
+          <w:lang w:val="pt-BR"/>
+        </w:rPr>
+      </w:pPr>
+      <w:r>
+        <w:rPr>
+          <w:lang w:val="pt-BR"/>
+        </w:rPr>
+        <w:t xml:space="preserve">depois ir para a pasta com o comando </w:t>
+      </w:r>
+      <w:proofErr w:type="spellStart"/>
+      <w:r>
+        <w:rPr>
+          <w:lang w:val="pt-BR"/>
+        </w:rPr>
+        <w:t>cd</w:t>
+      </w:r>
+      <w:proofErr w:type="spellEnd"/>
+      <w:r>
+        <w:rPr>
+          <w:lang w:val="pt-BR"/>
+        </w:rPr>
+        <w:t xml:space="preserve"> e dar um </w:t>
+      </w:r>
+      <w:proofErr w:type="spellStart"/>
+      <w:r>
+        <w:rPr>
+          <w:lang w:val="pt-BR"/>
+        </w:rPr>
+        <w:t>ng</w:t>
+      </w:r>
+      <w:proofErr w:type="spellEnd"/>
+      <w:r>
+        <w:rPr>
+          <w:lang w:val="pt-BR"/>
+        </w:rPr>
+        <w:t xml:space="preserve"> </w:t>
+      </w:r>
+      <w:proofErr w:type="gramStart"/>
+      <w:r>
+        <w:rPr>
+          <w:lang w:val="pt-BR"/>
+        </w:rPr>
+        <w:t>server</w:t>
+      </w:r>
+      <w:proofErr w:type="gramEnd"/>
+      <w:r>
+        <w:rPr>
+          <w:lang w:val="pt-BR"/>
+        </w:rPr>
+        <w:t xml:space="preserve"> para criar um servidor de desenvolvimento para testarmos no browser.</w:t>
       </w:r>
     </w:p>
     <w:p>
@@ -55,37 +121,210 @@
         <w:rPr>
           <w:lang w:val="pt-BR"/>
         </w:rPr>
-        <w:t>Como funciona a build do angular? Quando damos start num projeto com ng serve?</w:t>
-      </w:r>
-    </w:p>
-    <w:p>
-      <w:pPr>
-        <w:rPr>
-          <w:lang w:val="pt-BR"/>
-        </w:rPr>
-      </w:pPr>
-    </w:p>
-    <w:p>
-      <w:pPr>
-        <w:rPr>
-          <w:lang w:val="pt-BR"/>
-        </w:rPr>
-      </w:pPr>
-      <w:r>
-        <w:rPr>
-          <w:lang w:val="pt-BR"/>
-        </w:rPr>
-        <w:t>Primeiramente o arquivo main.ts vem primeiro e dentro dele achamos um bootstrapModule(AppModule), então, se abrirmos o app.module.ts encotramos o AppComponent. Assim, o Angular analisa agora o app.component.ts, lê o app-root (selector) e assim dentro do index.html lá está o app-root, assim ele deve inserir o app componente, e então o app component possui um html, então o angular lê esse html</w:t>
-      </w:r>
-    </w:p>
-    <w:p>
-      <w:pPr>
-        <w:rPr>
-          <w:lang w:val="pt-BR"/>
-        </w:rPr>
-      </w:pPr>
-      <w:r>
-        <w:rPr>
+        <w:t xml:space="preserve">Como funciona a build do angular? Quando damos start num projeto com </w:t>
+      </w:r>
+      <w:proofErr w:type="spellStart"/>
+      <w:r>
+        <w:rPr>
+          <w:lang w:val="pt-BR"/>
+        </w:rPr>
+        <w:t>ng</w:t>
+      </w:r>
+      <w:proofErr w:type="spellEnd"/>
+      <w:r>
+        <w:rPr>
+          <w:lang w:val="pt-BR"/>
+        </w:rPr>
+        <w:t xml:space="preserve"> serve?</w:t>
+      </w:r>
+    </w:p>
+    <w:p>
+      <w:pPr>
+        <w:rPr>
+          <w:lang w:val="pt-BR"/>
+        </w:rPr>
+      </w:pPr>
+    </w:p>
+    <w:p>
+      <w:pPr>
+        <w:rPr>
+          <w:lang w:val="pt-BR"/>
+        </w:rPr>
+      </w:pPr>
+      <w:r>
+        <w:rPr>
+          <w:lang w:val="pt-BR"/>
+        </w:rPr>
+        <w:t xml:space="preserve">Primeiramente o arquivo </w:t>
+      </w:r>
+      <w:proofErr w:type="spellStart"/>
+      <w:r>
+        <w:rPr>
+          <w:lang w:val="pt-BR"/>
+        </w:rPr>
+        <w:t>main.ts</w:t>
+      </w:r>
+      <w:proofErr w:type="spellEnd"/>
+      <w:r>
+        <w:rPr>
+          <w:lang w:val="pt-BR"/>
+        </w:rPr>
+        <w:t xml:space="preserve"> vem primeiro e dentro dele achamos um </w:t>
+      </w:r>
+      <w:proofErr w:type="spellStart"/>
+      <w:proofErr w:type="gramStart"/>
+      <w:r>
+        <w:rPr>
+          <w:lang w:val="pt-BR"/>
+        </w:rPr>
+        <w:t>bootstrapModule</w:t>
+      </w:r>
+      <w:proofErr w:type="spellEnd"/>
+      <w:r>
+        <w:rPr>
+          <w:lang w:val="pt-BR"/>
+        </w:rPr>
+        <w:t>(</w:t>
+      </w:r>
+      <w:proofErr w:type="spellStart"/>
+      <w:proofErr w:type="gramEnd"/>
+      <w:r>
+        <w:rPr>
+          <w:lang w:val="pt-BR"/>
+        </w:rPr>
+        <w:t>AppModule</w:t>
+      </w:r>
+      <w:proofErr w:type="spellEnd"/>
+      <w:r>
+        <w:rPr>
+          <w:lang w:val="pt-BR"/>
+        </w:rPr>
+        <w:t xml:space="preserve">), então, se abrirmos o </w:t>
+      </w:r>
+      <w:proofErr w:type="spellStart"/>
+      <w:r>
+        <w:rPr>
+          <w:lang w:val="pt-BR"/>
+        </w:rPr>
+        <w:t>app.module.ts</w:t>
+      </w:r>
+      <w:proofErr w:type="spellEnd"/>
+      <w:r>
+        <w:rPr>
+          <w:lang w:val="pt-BR"/>
+        </w:rPr>
+        <w:t xml:space="preserve"> </w:t>
+      </w:r>
+      <w:proofErr w:type="spellStart"/>
+      <w:r>
+        <w:rPr>
+          <w:lang w:val="pt-BR"/>
+        </w:rPr>
+        <w:t>encotramos</w:t>
+      </w:r>
+      <w:proofErr w:type="spellEnd"/>
+      <w:r>
+        <w:rPr>
+          <w:lang w:val="pt-BR"/>
+        </w:rPr>
+        <w:t xml:space="preserve"> o </w:t>
+      </w:r>
+      <w:proofErr w:type="spellStart"/>
+      <w:r>
+        <w:rPr>
+          <w:lang w:val="pt-BR"/>
+        </w:rPr>
+        <w:t>AppComponent</w:t>
+      </w:r>
+      <w:proofErr w:type="spellEnd"/>
+      <w:r>
+        <w:rPr>
+          <w:lang w:val="pt-BR"/>
+        </w:rPr>
+        <w:t xml:space="preserve">. Assim, o Angular analisa agora o </w:t>
+      </w:r>
+      <w:proofErr w:type="spellStart"/>
+      <w:proofErr w:type="gramStart"/>
+      <w:r>
+        <w:rPr>
+          <w:lang w:val="pt-BR"/>
+        </w:rPr>
+        <w:t>app.component</w:t>
+      </w:r>
+      <w:proofErr w:type="gramEnd"/>
+      <w:r>
+        <w:rPr>
+          <w:lang w:val="pt-BR"/>
+        </w:rPr>
+        <w:t>.ts</w:t>
+      </w:r>
+      <w:proofErr w:type="spellEnd"/>
+      <w:r>
+        <w:rPr>
+          <w:lang w:val="pt-BR"/>
+        </w:rPr>
+        <w:t>, lê o app-root (</w:t>
+      </w:r>
+      <w:proofErr w:type="spellStart"/>
+      <w:r>
+        <w:rPr>
+          <w:lang w:val="pt-BR"/>
+        </w:rPr>
+        <w:t>selector</w:t>
+      </w:r>
+      <w:proofErr w:type="spellEnd"/>
+      <w:r>
+        <w:rPr>
+          <w:lang w:val="pt-BR"/>
+        </w:rPr>
+        <w:t xml:space="preserve">) e assim dentro do index.html lá está o app-root, assim ele deve inserir o app componente, e então o app </w:t>
+      </w:r>
+      <w:proofErr w:type="spellStart"/>
+      <w:r>
+        <w:rPr>
+          <w:lang w:val="pt-BR"/>
+        </w:rPr>
+        <w:t>component</w:t>
+      </w:r>
+      <w:proofErr w:type="spellEnd"/>
+      <w:r>
+        <w:rPr>
+          <w:lang w:val="pt-BR"/>
+        </w:rPr>
+        <w:t xml:space="preserve"> possui um </w:t>
+      </w:r>
+      <w:proofErr w:type="spellStart"/>
+      <w:r>
+        <w:rPr>
+          <w:lang w:val="pt-BR"/>
+        </w:rPr>
+        <w:t>html</w:t>
+      </w:r>
+      <w:proofErr w:type="spellEnd"/>
+      <w:r>
+        <w:rPr>
+          <w:lang w:val="pt-BR"/>
+        </w:rPr>
+        <w:t xml:space="preserve">, então o angular lê esse </w:t>
+      </w:r>
+      <w:proofErr w:type="spellStart"/>
+      <w:r>
+        <w:rPr>
+          <w:lang w:val="pt-BR"/>
+        </w:rPr>
+        <w:t>html</w:t>
+      </w:r>
+      <w:proofErr w:type="spellEnd"/>
+    </w:p>
+    <w:p>
+      <w:pPr>
+        <w:rPr>
+          <w:lang w:val="pt-BR"/>
+        </w:rPr>
+      </w:pPr>
+      <w:r>
+        <w:rPr>
+          <w:noProof/>
           <w:lang w:val="pt-BR"/>
         </w:rPr>
         <w:drawing>
@@ -133,6 +372,7 @@
       </w:pPr>
       <w:r>
         <w:rPr>
+          <w:noProof/>
           <w:lang w:val="pt-BR"/>
         </w:rPr>
         <w:lastRenderedPageBreak/>
@@ -181,6 +421,7 @@
       </w:pPr>
       <w:r>
         <w:rPr>
+          <w:noProof/>
           <w:lang w:val="pt-BR"/>
         </w:rPr>
         <w:drawing>
@@ -228,6 +469,7 @@
       </w:pPr>
       <w:r>
         <w:rPr>
+          <w:noProof/>
           <w:lang w:val="pt-BR"/>
         </w:rPr>
         <w:drawing>
@@ -297,41 +539,305 @@
         <w:rPr>
           <w:lang w:val="pt-BR"/>
         </w:rPr>
-        <w:t>Basicamente o angular é um JS framework que muda o DOM em tempo real (runtime)</w:t>
-      </w:r>
-    </w:p>
-    <w:p>
-      <w:pPr>
-        <w:rPr>
-          <w:lang w:val="pt-BR"/>
-        </w:rPr>
-      </w:pPr>
-    </w:p>
-    <w:p>
-      <w:pPr>
-        <w:rPr>
-          <w:lang w:val="pt-BR"/>
-        </w:rPr>
-      </w:pPr>
-      <w:r>
-        <w:rPr>
-          <w:lang w:val="pt-BR"/>
-        </w:rPr>
-        <w:t>App.module.ts: angular usa os componentes para criar as páginas, e módulos para “embrulhar” coisas diferentes, portanto se criamos uma pasta server e criamos o server.component ts e html, precisamos coloca-lo no @NgModule como declarations, para poder ser lido pelo angular</w:t>
-      </w:r>
-    </w:p>
-    <w:p>
-      <w:pPr>
-        <w:rPr>
-          <w:lang w:val="pt-BR"/>
-        </w:rPr>
-      </w:pPr>
-      <w:r>
-        <w:rPr>
-          <w:lang w:val="pt-BR"/>
-        </w:rPr>
-        <w:t>Quando vemos bootstrap nas declarações: significa, qual componente deve ser reconhecido dentro do index.html</w:t>
-      </w:r>
+        <w:t>Basicamente o angular é um JS framework que muda o DOM em tempo real (</w:t>
+      </w:r>
+      <w:proofErr w:type="spellStart"/>
+      <w:r>
+        <w:rPr>
+          <w:lang w:val="pt-BR"/>
+        </w:rPr>
+        <w:t>runtime</w:t>
+      </w:r>
+      <w:proofErr w:type="spellEnd"/>
+      <w:r>
+        <w:rPr>
+          <w:lang w:val="pt-BR"/>
+        </w:rPr>
+        <w:t>)</w:t>
+      </w:r>
+    </w:p>
+    <w:p>
+      <w:pPr>
+        <w:rPr>
+          <w:lang w:val="pt-BR"/>
+        </w:rPr>
+      </w:pPr>
+      <w:proofErr w:type="spellStart"/>
+      <w:r>
+        <w:rPr>
+          <w:lang w:val="pt-BR"/>
+        </w:rPr>
+        <w:t>App.module.ts</w:t>
+      </w:r>
+      <w:proofErr w:type="spellEnd"/>
+      <w:r>
+        <w:rPr>
+          <w:lang w:val="pt-BR"/>
+        </w:rPr>
+        <w:t xml:space="preserve">: angular usa os componentes para criar as páginas, e módulos para “embrulhar” coisas diferentes, portanto se criamos uma pasta server e criamos o </w:t>
+      </w:r>
+      <w:proofErr w:type="spellStart"/>
+      <w:proofErr w:type="gramStart"/>
+      <w:r>
+        <w:rPr>
+          <w:lang w:val="pt-BR"/>
+        </w:rPr>
+        <w:t>server.component</w:t>
+      </w:r>
+      <w:proofErr w:type="spellEnd"/>
+      <w:proofErr w:type="gramEnd"/>
+      <w:r>
+        <w:rPr>
+          <w:lang w:val="pt-BR"/>
+        </w:rPr>
+        <w:t xml:space="preserve"> </w:t>
+      </w:r>
+      <w:proofErr w:type="spellStart"/>
+      <w:r>
+        <w:rPr>
+          <w:lang w:val="pt-BR"/>
+        </w:rPr>
+        <w:t>ts</w:t>
+      </w:r>
+      <w:proofErr w:type="spellEnd"/>
+      <w:r>
+        <w:rPr>
+          <w:lang w:val="pt-BR"/>
+        </w:rPr>
+        <w:t xml:space="preserve"> e </w:t>
+      </w:r>
+      <w:proofErr w:type="spellStart"/>
+      <w:r>
+        <w:rPr>
+          <w:lang w:val="pt-BR"/>
+        </w:rPr>
+        <w:t>html</w:t>
+      </w:r>
+      <w:proofErr w:type="spellEnd"/>
+      <w:r>
+        <w:rPr>
+          <w:lang w:val="pt-BR"/>
+        </w:rPr>
+        <w:t xml:space="preserve">, precisamos </w:t>
+      </w:r>
+      <w:proofErr w:type="spellStart"/>
+      <w:r>
+        <w:rPr>
+          <w:lang w:val="pt-BR"/>
+        </w:rPr>
+        <w:t>coloca-lo</w:t>
+      </w:r>
+      <w:proofErr w:type="spellEnd"/>
+      <w:r>
+        <w:rPr>
+          <w:lang w:val="pt-BR"/>
+        </w:rPr>
+        <w:t xml:space="preserve"> no @NgModule como </w:t>
+      </w:r>
+      <w:proofErr w:type="spellStart"/>
+      <w:r>
+        <w:rPr>
+          <w:lang w:val="pt-BR"/>
+        </w:rPr>
+        <w:t>declarations</w:t>
+      </w:r>
+      <w:proofErr w:type="spellEnd"/>
+      <w:r>
+        <w:rPr>
+          <w:lang w:val="pt-BR"/>
+        </w:rPr>
+        <w:t>, para poder ser lido pelo angular</w:t>
+      </w:r>
+    </w:p>
+    <w:p>
+      <w:pPr>
+        <w:pBdr>
+          <w:bottom w:val="single" w:sz="6" w:space="1" w:color="auto"/>
+        </w:pBdr>
+        <w:rPr>
+          <w:lang w:val="pt-BR"/>
+        </w:rPr>
+      </w:pPr>
+      <w:r>
+        <w:rPr>
+          <w:lang w:val="pt-BR"/>
+        </w:rPr>
+        <w:t xml:space="preserve">Quando vemos </w:t>
+      </w:r>
+      <w:proofErr w:type="spellStart"/>
+      <w:r>
+        <w:rPr>
+          <w:lang w:val="pt-BR"/>
+        </w:rPr>
+        <w:t>bootstrap</w:t>
+      </w:r>
+      <w:proofErr w:type="spellEnd"/>
+      <w:r>
+        <w:rPr>
+          <w:lang w:val="pt-BR"/>
+        </w:rPr>
+        <w:t xml:space="preserve"> nas declarações: significa, qual componente deve ser reconhecido dentro do index.html</w:t>
+      </w:r>
+    </w:p>
+    <w:p>
+      <w:pPr>
+        <w:rPr>
+          <w:lang w:val="pt-BR"/>
+        </w:rPr>
+      </w:pPr>
+    </w:p>
+    <w:p>
+      <w:pPr>
+        <w:rPr>
+          <w:lang w:val="pt-BR"/>
+        </w:rPr>
+      </w:pPr>
+      <w:proofErr w:type="spellStart"/>
+      <w:r>
+        <w:rPr>
+          <w:lang w:val="pt-BR"/>
+        </w:rPr>
+        <w:lastRenderedPageBreak/>
+        <w:t>Databiding</w:t>
+      </w:r>
+      <w:proofErr w:type="spellEnd"/>
+      <w:r>
+        <w:rPr>
+          <w:lang w:val="pt-BR"/>
+        </w:rPr>
+        <w:t xml:space="preserve">? Comunicação entre nosso business </w:t>
+      </w:r>
+      <w:proofErr w:type="spellStart"/>
+      <w:r>
+        <w:rPr>
+          <w:lang w:val="pt-BR"/>
+        </w:rPr>
+        <w:t>code</w:t>
+      </w:r>
+      <w:proofErr w:type="spellEnd"/>
+      <w:r>
+        <w:rPr>
+          <w:lang w:val="pt-BR"/>
+        </w:rPr>
+        <w:t xml:space="preserve">, </w:t>
+      </w:r>
+      <w:proofErr w:type="spellStart"/>
+      <w:r>
+        <w:rPr>
+          <w:lang w:val="pt-BR"/>
+        </w:rPr>
+        <w:t>ts</w:t>
+      </w:r>
+      <w:proofErr w:type="spellEnd"/>
+      <w:r>
+        <w:rPr>
+          <w:lang w:val="pt-BR"/>
+        </w:rPr>
+        <w:t xml:space="preserve"> </w:t>
+      </w:r>
+      <w:proofErr w:type="spellStart"/>
+      <w:r>
+        <w:rPr>
+          <w:lang w:val="pt-BR"/>
+        </w:rPr>
+        <w:t>code</w:t>
+      </w:r>
+      <w:proofErr w:type="spellEnd"/>
+      <w:r>
+        <w:rPr>
+          <w:lang w:val="pt-BR"/>
+        </w:rPr>
+        <w:t xml:space="preserve"> e o </w:t>
+      </w:r>
+      <w:proofErr w:type="spellStart"/>
+      <w:r>
+        <w:rPr>
+          <w:lang w:val="pt-BR"/>
+        </w:rPr>
+        <w:t>template</w:t>
+      </w:r>
+      <w:proofErr w:type="spellEnd"/>
+      <w:r>
+        <w:rPr>
+          <w:lang w:val="pt-BR"/>
+        </w:rPr>
+        <w:t xml:space="preserve"> (</w:t>
+      </w:r>
+      <w:proofErr w:type="spellStart"/>
+      <w:r>
+        <w:rPr>
+          <w:lang w:val="pt-BR"/>
+        </w:rPr>
+        <w:t>html</w:t>
+      </w:r>
+      <w:proofErr w:type="spellEnd"/>
+      <w:r>
+        <w:rPr>
+          <w:lang w:val="pt-BR"/>
+        </w:rPr>
+        <w:t xml:space="preserve"> que o usuário vê).</w:t>
+      </w:r>
+    </w:p>
+    <w:p>
+      <w:pPr>
+        <w:rPr>
+          <w:lang w:val="pt-BR"/>
+        </w:rPr>
+      </w:pPr>
+    </w:p>
+    <w:p>
+      <w:pPr>
+        <w:rPr>
+          <w:lang w:val="pt-BR"/>
+        </w:rPr>
+      </w:pPr>
+      <w:r>
+        <w:rPr>
+          <w:lang w:val="pt-BR"/>
+        </w:rPr>
+        <w:drawing>
+          <wp:inline distT="0" distB="0" distL="0" distR="0" wp14:anchorId="7B1D31F3" wp14:editId="03C77CFF">
+            <wp:extent cx="5431536" cy="2756969"/>
+            <wp:effectExtent l="0" t="0" r="0" b="5715"/>
+            <wp:docPr id="5" name="Imagem 5"/>
+            <wp:cNvGraphicFramePr>
+              <a:graphicFrameLocks xmlns:a="http://schemas.openxmlformats.org/drawingml/2006/main" noChangeAspect="1"/>
+            </wp:cNvGraphicFramePr>
+            <a:graphic xmlns:a="http://schemas.openxmlformats.org/drawingml/2006/main">
+              <a:graphicData uri="http://schemas.openxmlformats.org/drawingml/2006/picture">
+                <pic:pic xmlns:pic="http://schemas.openxmlformats.org/drawingml/2006/picture">
+                  <pic:nvPicPr>
+                    <pic:cNvPr id="1" name=""/>
+                    <pic:cNvPicPr/>
+                  </pic:nvPicPr>
+                  <pic:blipFill>
+                    <a:blip r:embed="rId8"/>
+                    <a:stretch>
+                      <a:fillRect/>
+                    </a:stretch>
+                  </pic:blipFill>
+                  <pic:spPr>
+                    <a:xfrm>
+                      <a:off x="0" y="0"/>
+                      <a:ext cx="5439498" cy="2761011"/>
+                    </a:xfrm>
+                    <a:prstGeom prst="rect">
+                      <a:avLst/>
+                    </a:prstGeom>
+                  </pic:spPr>
+                </pic:pic>
+              </a:graphicData>
+            </a:graphic>
+          </wp:inline>
+        </w:drawing>
+      </w:r>
+    </w:p>
+    <w:p>
+      <w:pPr>
+        <w:rPr>
+          <w:lang w:val="pt-BR"/>
+        </w:rPr>
+      </w:pPr>
     </w:p>
     <w:sectPr>
       <w:pgSz w:w="12240" w:h="15840"/>

</xml_diff>

<commit_message>
CHECK DOC-Showing when use String Interpolation or Property Biding
</commit_message>
<xml_diff>
--- a/First commands Angular13.docx
+++ b/First commands Angular13.docx
@@ -838,6 +838,448 @@
           <w:lang w:val="pt-BR"/>
         </w:rPr>
       </w:pPr>
+      <w:r>
+        <w:rPr>
+          <w:lang w:val="pt-BR"/>
+        </w:rPr>
+        <w:t xml:space="preserve">Deve-se usar </w:t>
+      </w:r>
+      <w:proofErr w:type="spellStart"/>
+      <w:r>
+        <w:rPr>
+          <w:lang w:val="pt-BR"/>
+        </w:rPr>
+        <w:t>String</w:t>
+      </w:r>
+      <w:proofErr w:type="spellEnd"/>
+      <w:r>
+        <w:rPr>
+          <w:lang w:val="pt-BR"/>
+        </w:rPr>
+        <w:t xml:space="preserve"> </w:t>
+      </w:r>
+      <w:proofErr w:type="spellStart"/>
+      <w:r>
+        <w:rPr>
+          <w:lang w:val="pt-BR"/>
+        </w:rPr>
+        <w:t>interpolation</w:t>
+      </w:r>
+      <w:proofErr w:type="spellEnd"/>
+      <w:r>
+        <w:rPr>
+          <w:lang w:val="pt-BR"/>
+        </w:rPr>
+        <w:t xml:space="preserve"> quando queremos mostrar algo no </w:t>
+      </w:r>
+      <w:proofErr w:type="spellStart"/>
+      <w:r>
+        <w:rPr>
+          <w:lang w:val="pt-BR"/>
+        </w:rPr>
+        <w:t>template</w:t>
+      </w:r>
+      <w:proofErr w:type="spellEnd"/>
+      <w:r>
+        <w:rPr>
+          <w:lang w:val="pt-BR"/>
+        </w:rPr>
+        <w:t xml:space="preserve">, algo como texto... e de outra forma usar </w:t>
+      </w:r>
+      <w:proofErr w:type="spellStart"/>
+      <w:r>
+        <w:rPr>
+          <w:lang w:val="pt-BR"/>
+        </w:rPr>
+        <w:t>Property</w:t>
+      </w:r>
+      <w:proofErr w:type="spellEnd"/>
+      <w:r>
+        <w:rPr>
+          <w:lang w:val="pt-BR"/>
+        </w:rPr>
+        <w:t xml:space="preserve"> </w:t>
+      </w:r>
+      <w:proofErr w:type="spellStart"/>
+      <w:r>
+        <w:rPr>
+          <w:lang w:val="pt-BR"/>
+        </w:rPr>
+        <w:t>Biding</w:t>
+      </w:r>
+      <w:proofErr w:type="spellEnd"/>
+      <w:r>
+        <w:rPr>
+          <w:lang w:val="pt-BR"/>
+        </w:rPr>
+        <w:t xml:space="preserve">, como mostrar um componente, ou querer mudar algo, seja um elemento HTML ou </w:t>
+      </w:r>
+      <w:proofErr w:type="spellStart"/>
+      <w:r>
+        <w:rPr>
+          <w:lang w:val="pt-BR"/>
+        </w:rPr>
+        <w:t>whatever</w:t>
+      </w:r>
+      <w:proofErr w:type="spellEnd"/>
+      <w:r>
+        <w:rPr>
+          <w:lang w:val="pt-BR"/>
+        </w:rPr>
+        <w:t>...</w:t>
+      </w:r>
+    </w:p>
+    <w:p>
+      <w:pPr>
+        <w:rPr>
+          <w:lang w:val="pt-BR"/>
+        </w:rPr>
+      </w:pPr>
+      <w:r>
+        <w:rPr>
+          <w:lang w:val="pt-BR"/>
+        </w:rPr>
+        <w:t>Lembrando que neste caso:</w:t>
+      </w:r>
+    </w:p>
+    <w:p>
+      <w:pPr>
+        <w:shd w:val="clear" w:color="auto" w:fill="1E1E1E"/>
+        <w:spacing w:after="0" w:line="285" w:lineRule="atLeast"/>
+        <w:rPr>
+          <w:rFonts w:ascii="Consolas" w:eastAsia="Times New Roman" w:hAnsi="Consolas" w:cs="Times New Roman"/>
+          <w:color w:val="D4D4D4"/>
+          <w:sz w:val="21"/>
+          <w:szCs w:val="21"/>
+          <w:lang w:eastAsia="pt-BR"/>
+        </w:rPr>
+      </w:pPr>
+      <w:r>
+        <w:rPr>
+          <w:rFonts w:ascii="Consolas" w:eastAsia="Times New Roman" w:hAnsi="Consolas" w:cs="Times New Roman"/>
+          <w:color w:val="808080"/>
+          <w:sz w:val="21"/>
+          <w:szCs w:val="21"/>
+          <w:lang w:eastAsia="pt-BR"/>
+        </w:rPr>
+        <w:t>&lt;</w:t>
+      </w:r>
+      <w:r>
+        <w:rPr>
+          <w:rFonts w:ascii="Consolas" w:eastAsia="Times New Roman" w:hAnsi="Consolas" w:cs="Times New Roman"/>
+          <w:color w:val="569CD6"/>
+          <w:sz w:val="21"/>
+          <w:szCs w:val="21"/>
+          <w:lang w:eastAsia="pt-BR"/>
+        </w:rPr>
+        <w:t>button</w:t>
+      </w:r>
+      <w:r>
+        <w:rPr>
+          <w:rFonts w:ascii="Consolas" w:eastAsia="Times New Roman" w:hAnsi="Consolas" w:cs="Times New Roman"/>
+          <w:color w:val="D4D4D4"/>
+          <w:sz w:val="21"/>
+          <w:szCs w:val="21"/>
+          <w:lang w:eastAsia="pt-BR"/>
+        </w:rPr>
+        <w:t xml:space="preserve"> </w:t>
+      </w:r>
+      <w:r>
+        <w:rPr>
+          <w:rFonts w:ascii="Consolas" w:eastAsia="Times New Roman" w:hAnsi="Consolas" w:cs="Times New Roman"/>
+          <w:color w:val="9CDCFE"/>
+          <w:sz w:val="21"/>
+          <w:szCs w:val="21"/>
+          <w:lang w:eastAsia="pt-BR"/>
+        </w:rPr>
+        <w:t>class</w:t>
+      </w:r>
+      <w:r>
+        <w:rPr>
+          <w:rFonts w:ascii="Consolas" w:eastAsia="Times New Roman" w:hAnsi="Consolas" w:cs="Times New Roman"/>
+          <w:color w:val="D4D4D4"/>
+          <w:sz w:val="21"/>
+          <w:szCs w:val="21"/>
+          <w:lang w:eastAsia="pt-BR"/>
+        </w:rPr>
+        <w:t>=</w:t>
+      </w:r>
+      <w:r>
+        <w:rPr>
+          <w:rFonts w:ascii="Consolas" w:eastAsia="Times New Roman" w:hAnsi="Consolas" w:cs="Times New Roman"/>
+          <w:color w:val="CE9178"/>
+          <w:sz w:val="21"/>
+          <w:szCs w:val="21"/>
+          <w:lang w:eastAsia="pt-BR"/>
+        </w:rPr>
+        <w:t>"</w:t>
+      </w:r>
+      <w:proofErr w:type="spellStart"/>
+      <w:r>
+        <w:rPr>
+          <w:rFonts w:ascii="Consolas" w:eastAsia="Times New Roman" w:hAnsi="Consolas" w:cs="Times New Roman"/>
+          <w:color w:val="CE9178"/>
+          <w:sz w:val="21"/>
+          <w:szCs w:val="21"/>
+          <w:lang w:eastAsia="pt-BR"/>
+        </w:rPr>
+        <w:t>btn</w:t>
+      </w:r>
+      <w:proofErr w:type="spellEnd"/>
+      <w:r>
+        <w:rPr>
+          <w:rFonts w:ascii="Consolas" w:eastAsia="Times New Roman" w:hAnsi="Consolas" w:cs="Times New Roman"/>
+          <w:color w:val="CE9178"/>
+          <w:sz w:val="21"/>
+          <w:szCs w:val="21"/>
+          <w:lang w:eastAsia="pt-BR"/>
+        </w:rPr>
+        <w:t xml:space="preserve"> </w:t>
+      </w:r>
+      <w:proofErr w:type="spellStart"/>
+      <w:r>
+        <w:rPr>
+          <w:rFonts w:ascii="Consolas" w:eastAsia="Times New Roman" w:hAnsi="Consolas" w:cs="Times New Roman"/>
+          <w:color w:val="CE9178"/>
+          <w:sz w:val="21"/>
+          <w:szCs w:val="21"/>
+          <w:lang w:eastAsia="pt-BR"/>
+        </w:rPr>
+        <w:t>btn</w:t>
+      </w:r>
+      <w:proofErr w:type="spellEnd"/>
+      <w:r>
+        <w:rPr>
+          <w:rFonts w:ascii="Consolas" w:eastAsia="Times New Roman" w:hAnsi="Consolas" w:cs="Times New Roman"/>
+          <w:color w:val="CE9178"/>
+          <w:sz w:val="21"/>
+          <w:szCs w:val="21"/>
+          <w:lang w:eastAsia="pt-BR"/>
+        </w:rPr>
+        <w:t>-primary"</w:t>
+      </w:r>
+      <w:r>
+        <w:rPr>
+          <w:rFonts w:ascii="Consolas" w:eastAsia="Times New Roman" w:hAnsi="Consolas" w:cs="Times New Roman"/>
+          <w:color w:val="D4D4D4"/>
+          <w:sz w:val="21"/>
+          <w:szCs w:val="21"/>
+          <w:lang w:eastAsia="pt-BR"/>
+        </w:rPr>
+        <w:t xml:space="preserve"> </w:t>
+      </w:r>
+      <w:r>
+        <w:rPr>
+          <w:rFonts w:ascii="Consolas" w:eastAsia="Times New Roman" w:hAnsi="Consolas" w:cs="Times New Roman"/>
+          <w:color w:val="9CDCFE"/>
+          <w:sz w:val="21"/>
+          <w:szCs w:val="21"/>
+          <w:lang w:eastAsia="pt-BR"/>
+        </w:rPr>
+        <w:t>[disabled]</w:t>
+      </w:r>
+      <w:r>
+        <w:rPr>
+          <w:rFonts w:ascii="Consolas" w:eastAsia="Times New Roman" w:hAnsi="Consolas" w:cs="Times New Roman"/>
+          <w:color w:val="D4D4D4"/>
+          <w:sz w:val="21"/>
+          <w:szCs w:val="21"/>
+          <w:lang w:eastAsia="pt-BR"/>
+        </w:rPr>
+        <w:t>=</w:t>
+      </w:r>
+      <w:proofErr w:type="gramStart"/>
+      <w:r>
+        <w:rPr>
+          <w:rFonts w:ascii="Consolas" w:eastAsia="Times New Roman" w:hAnsi="Consolas" w:cs="Times New Roman"/>
+          <w:color w:val="CE9178"/>
+          <w:sz w:val="21"/>
+          <w:szCs w:val="21"/>
+          <w:lang w:eastAsia="pt-BR"/>
+        </w:rPr>
+        <w:t>"!</w:t>
+      </w:r>
+      <w:proofErr w:type="spellStart"/>
+      <w:r>
+        <w:rPr>
+          <w:rFonts w:ascii="Consolas" w:eastAsia="Times New Roman" w:hAnsi="Consolas" w:cs="Times New Roman"/>
+          <w:color w:val="CE9178"/>
+          <w:sz w:val="21"/>
+          <w:szCs w:val="21"/>
+          <w:lang w:eastAsia="pt-BR"/>
+        </w:rPr>
+        <w:t>allowNewServer</w:t>
+      </w:r>
+      <w:proofErr w:type="spellEnd"/>
+      <w:proofErr w:type="gramEnd"/>
+      <w:r>
+        <w:rPr>
+          <w:rFonts w:ascii="Consolas" w:eastAsia="Times New Roman" w:hAnsi="Consolas" w:cs="Times New Roman"/>
+          <w:color w:val="CE9178"/>
+          <w:sz w:val="21"/>
+          <w:szCs w:val="21"/>
+          <w:lang w:eastAsia="pt-BR"/>
+        </w:rPr>
+        <w:t>"</w:t>
+      </w:r>
+      <w:r>
+        <w:rPr>
+          <w:rFonts w:ascii="Consolas" w:eastAsia="Times New Roman" w:hAnsi="Consolas" w:cs="Times New Roman"/>
+          <w:color w:val="808080"/>
+          <w:sz w:val="21"/>
+          <w:szCs w:val="21"/>
+          <w:lang w:eastAsia="pt-BR"/>
+        </w:rPr>
+        <w:t>&gt;</w:t>
+      </w:r>
+      <w:r>
+        <w:rPr>
+          <w:rFonts w:ascii="Consolas" w:eastAsia="Times New Roman" w:hAnsi="Consolas" w:cs="Times New Roman"/>
+          <w:color w:val="D4D4D4"/>
+          <w:sz w:val="21"/>
+          <w:szCs w:val="21"/>
+          <w:lang w:eastAsia="pt-BR"/>
+        </w:rPr>
+        <w:t>Add Server</w:t>
+      </w:r>
+      <w:r>
+        <w:rPr>
+          <w:rFonts w:ascii="Consolas" w:eastAsia="Times New Roman" w:hAnsi="Consolas" w:cs="Times New Roman"/>
+          <w:color w:val="808080"/>
+          <w:sz w:val="21"/>
+          <w:szCs w:val="21"/>
+          <w:lang w:eastAsia="pt-BR"/>
+        </w:rPr>
+        <w:t>&lt;/</w:t>
+      </w:r>
+      <w:r>
+        <w:rPr>
+          <w:rFonts w:ascii="Consolas" w:eastAsia="Times New Roman" w:hAnsi="Consolas" w:cs="Times New Roman"/>
+          <w:color w:val="569CD6"/>
+          <w:sz w:val="21"/>
+          <w:szCs w:val="21"/>
+          <w:lang w:eastAsia="pt-BR"/>
+        </w:rPr>
+        <w:t>button</w:t>
+      </w:r>
+      <w:r>
+        <w:rPr>
+          <w:rFonts w:ascii="Consolas" w:eastAsia="Times New Roman" w:hAnsi="Consolas" w:cs="Times New Roman"/>
+          <w:color w:val="808080"/>
+          <w:sz w:val="21"/>
+          <w:szCs w:val="21"/>
+          <w:lang w:eastAsia="pt-BR"/>
+        </w:rPr>
+        <w:t>&gt;</w:t>
+      </w:r>
+    </w:p>
+    <w:p/>
+    <w:p>
+      <w:pPr>
+        <w:rPr>
+          <w:lang w:val="pt-BR"/>
+        </w:rPr>
+      </w:pPr>
+      <w:r>
+        <w:rPr>
+          <w:lang w:val="pt-BR"/>
+        </w:rPr>
+        <w:t xml:space="preserve">A parte </w:t>
+      </w:r>
+      <w:r>
+        <w:rPr>
+          <w:rFonts w:ascii="Consolas" w:eastAsia="Times New Roman" w:hAnsi="Consolas" w:cs="Times New Roman"/>
+          <w:color w:val="9CDCFE"/>
+          <w:sz w:val="21"/>
+          <w:szCs w:val="21"/>
+          <w:highlight w:val="black"/>
+          <w:lang w:val="pt-BR" w:eastAsia="pt-BR"/>
+        </w:rPr>
+        <w:t>[</w:t>
+      </w:r>
+      <w:proofErr w:type="spellStart"/>
+      <w:r>
+        <w:rPr>
+          <w:rFonts w:ascii="Consolas" w:eastAsia="Times New Roman" w:hAnsi="Consolas" w:cs="Times New Roman"/>
+          <w:color w:val="9CDCFE"/>
+          <w:sz w:val="21"/>
+          <w:szCs w:val="21"/>
+          <w:highlight w:val="black"/>
+          <w:lang w:val="pt-BR" w:eastAsia="pt-BR"/>
+        </w:rPr>
+        <w:t>disabled</w:t>
+      </w:r>
+      <w:proofErr w:type="spellEnd"/>
+      <w:r>
+        <w:rPr>
+          <w:rFonts w:ascii="Consolas" w:eastAsia="Times New Roman" w:hAnsi="Consolas" w:cs="Times New Roman"/>
+          <w:color w:val="9CDCFE"/>
+          <w:sz w:val="21"/>
+          <w:szCs w:val="21"/>
+          <w:highlight w:val="black"/>
+          <w:lang w:val="pt-BR" w:eastAsia="pt-BR"/>
+        </w:rPr>
+        <w:t>]=</w:t>
+      </w:r>
+      <w:proofErr w:type="gramStart"/>
+      <w:r>
+        <w:rPr>
+          <w:rFonts w:ascii="Consolas" w:eastAsia="Times New Roman" w:hAnsi="Consolas" w:cs="Times New Roman"/>
+          <w:color w:val="9CDCFE"/>
+          <w:sz w:val="21"/>
+          <w:szCs w:val="21"/>
+          <w:highlight w:val="black"/>
+          <w:lang w:val="pt-BR" w:eastAsia="pt-BR"/>
+        </w:rPr>
+        <w:t>"!</w:t>
+      </w:r>
+      <w:proofErr w:type="spellStart"/>
+      <w:r>
+        <w:rPr>
+          <w:rFonts w:ascii="Consolas" w:eastAsia="Times New Roman" w:hAnsi="Consolas" w:cs="Times New Roman"/>
+          <w:color w:val="9CDCFE"/>
+          <w:sz w:val="21"/>
+          <w:szCs w:val="21"/>
+          <w:highlight w:val="black"/>
+          <w:lang w:val="pt-BR" w:eastAsia="pt-BR"/>
+        </w:rPr>
+        <w:t>allowNewServer</w:t>
+      </w:r>
+      <w:proofErr w:type="spellEnd"/>
+      <w:proofErr w:type="gramEnd"/>
+      <w:r>
+        <w:rPr>
+          <w:rFonts w:ascii="Consolas" w:eastAsia="Times New Roman" w:hAnsi="Consolas" w:cs="Times New Roman"/>
+          <w:color w:val="9CDCFE"/>
+          <w:sz w:val="21"/>
+          <w:szCs w:val="21"/>
+          <w:highlight w:val="black"/>
+          <w:lang w:val="pt-BR" w:eastAsia="pt-BR"/>
+        </w:rPr>
+        <w:t>"&gt;</w:t>
+      </w:r>
+      <w:r>
+        <w:rPr>
+          <w:rFonts w:ascii="Consolas" w:eastAsia="Times New Roman" w:hAnsi="Consolas" w:cs="Times New Roman"/>
+          <w:color w:val="808080"/>
+          <w:sz w:val="21"/>
+          <w:szCs w:val="21"/>
+          <w:lang w:val="pt-BR" w:eastAsia="pt-BR"/>
+        </w:rPr>
+        <w:t xml:space="preserve"> </w:t>
+      </w:r>
+      <w:r>
+        <w:rPr>
+          <w:lang w:val="pt-BR"/>
+        </w:rPr>
+        <w:t>na verdade é A</w:t>
+      </w:r>
+      <w:r>
+        <w:rPr>
+          <w:lang w:val="pt-BR"/>
+        </w:rPr>
+        <w:t>ngular, e não HTML...</w:t>
+      </w:r>
     </w:p>
     <w:sectPr>
       <w:pgSz w:w="12240" w:h="15840"/>

</xml_diff>

<commit_message>
check doc, regarding directives - excluded lesson lines
</commit_message>
<xml_diff>
--- a/First commands Angular13.docx
+++ b/First commands Angular13.docx
@@ -9,15 +9,7 @@
     </w:p>
     <w:p>
       <w:r>
-        <w:t xml:space="preserve">ng </w:t>
-      </w:r>
-      <w:proofErr w:type="gramStart"/>
-      <w:r>
-        <w:t>create</w:t>
-      </w:r>
-      <w:proofErr w:type="gramEnd"/>
-      <w:r>
-        <w:t xml:space="preserve"> my-first-app (</w:t>
+        <w:t>ng create my-first-app (</w:t>
       </w:r>
       <w:proofErr w:type="spellStart"/>
       <w:r>
@@ -74,147 +66,137 @@
         <w:rPr>
           <w:lang w:val="pt-BR"/>
         </w:rPr>
+        <w:t xml:space="preserve"> server para criar um servidor de desenvolvimento para testarmos no browser.</w:t>
+      </w:r>
+    </w:p>
+    <w:p>
+      <w:pPr>
+        <w:rPr>
+          <w:lang w:val="pt-BR"/>
+        </w:rPr>
+      </w:pPr>
+      <w:r>
+        <w:rPr>
+          <w:lang w:val="pt-BR"/>
+        </w:rPr>
+        <w:t>Para o começo do desenvolvimento e aprendizado junto ao instrutor, deve-se baixar o app.component.html e trocar pelo atual</w:t>
+      </w:r>
+    </w:p>
+    <w:p>
+      <w:pPr>
+        <w:rPr>
+          <w:lang w:val="pt-BR"/>
+        </w:rPr>
+      </w:pPr>
+    </w:p>
+    <w:p>
+      <w:pPr>
+        <w:rPr>
+          <w:lang w:val="pt-BR"/>
+        </w:rPr>
+      </w:pPr>
+      <w:r>
+        <w:rPr>
+          <w:lang w:val="pt-BR"/>
+        </w:rPr>
+        <w:t xml:space="preserve">Como funciona a build do angular? Quando damos start num projeto com </w:t>
+      </w:r>
+      <w:proofErr w:type="spellStart"/>
+      <w:r>
+        <w:rPr>
+          <w:lang w:val="pt-BR"/>
+        </w:rPr>
+        <w:t>ng</w:t>
+      </w:r>
+      <w:proofErr w:type="spellEnd"/>
+      <w:r>
+        <w:rPr>
+          <w:lang w:val="pt-BR"/>
+        </w:rPr>
+        <w:t xml:space="preserve"> serve?</w:t>
+      </w:r>
+    </w:p>
+    <w:p>
+      <w:pPr>
+        <w:rPr>
+          <w:lang w:val="pt-BR"/>
+        </w:rPr>
+      </w:pPr>
+      <w:r>
+        <w:rPr>
+          <w:lang w:val="pt-BR"/>
+        </w:rPr>
+        <w:t>(ver vídeo 16)...</w:t>
+      </w:r>
+    </w:p>
+    <w:p>
+      <w:pPr>
+        <w:rPr>
+          <w:lang w:val="pt-BR"/>
+        </w:rPr>
+      </w:pPr>
+      <w:r>
+        <w:rPr>
+          <w:lang w:val="pt-BR"/>
+        </w:rPr>
+        <w:t xml:space="preserve">Primeiramente o arquivo </w:t>
+      </w:r>
+      <w:proofErr w:type="spellStart"/>
+      <w:r>
+        <w:rPr>
+          <w:lang w:val="pt-BR"/>
+        </w:rPr>
+        <w:t>main.ts</w:t>
+      </w:r>
+      <w:proofErr w:type="spellEnd"/>
+      <w:r>
+        <w:rPr>
+          <w:lang w:val="pt-BR"/>
+        </w:rPr>
+        <w:t xml:space="preserve"> vem primeiro e dentro dele achamos um </w:t>
+      </w:r>
+      <w:proofErr w:type="spellStart"/>
+      <w:r>
+        <w:rPr>
+          <w:lang w:val="pt-BR"/>
+        </w:rPr>
+        <w:t>bootstrapModule</w:t>
+      </w:r>
+      <w:proofErr w:type="spellEnd"/>
+      <w:r>
+        <w:rPr>
+          <w:lang w:val="pt-BR"/>
+        </w:rPr>
+        <w:t>(</w:t>
+      </w:r>
+      <w:proofErr w:type="spellStart"/>
+      <w:r>
+        <w:rPr>
+          <w:lang w:val="pt-BR"/>
+        </w:rPr>
+        <w:t>AppModule</w:t>
+      </w:r>
+      <w:proofErr w:type="spellEnd"/>
+      <w:r>
+        <w:rPr>
+          <w:lang w:val="pt-BR"/>
+        </w:rPr>
+        <w:t xml:space="preserve">), então, se abrirmos o </w:t>
+      </w:r>
+      <w:proofErr w:type="spellStart"/>
+      <w:r>
+        <w:rPr>
+          <w:lang w:val="pt-BR"/>
+        </w:rPr>
+        <w:t>app.module.ts</w:t>
+      </w:r>
+      <w:proofErr w:type="spellEnd"/>
+      <w:r>
+        <w:rPr>
+          <w:lang w:val="pt-BR"/>
+        </w:rPr>
         <w:t xml:space="preserve"> </w:t>
       </w:r>
-      <w:proofErr w:type="gramStart"/>
-      <w:r>
-        <w:rPr>
-          <w:lang w:val="pt-BR"/>
-        </w:rPr>
-        <w:t>server</w:t>
-      </w:r>
-      <w:proofErr w:type="gramEnd"/>
-      <w:r>
-        <w:rPr>
-          <w:lang w:val="pt-BR"/>
-        </w:rPr>
-        <w:t xml:space="preserve"> para criar um servidor de desenvolvimento para testarmos no browser.</w:t>
-      </w:r>
-    </w:p>
-    <w:p>
-      <w:pPr>
-        <w:rPr>
-          <w:lang w:val="pt-BR"/>
-        </w:rPr>
-      </w:pPr>
-      <w:r>
-        <w:rPr>
-          <w:lang w:val="pt-BR"/>
-        </w:rPr>
-        <w:t>Para o começo do desenvolvimento e aprendizado junto ao instrutor, deve-se baixar o app.component.html e trocar pelo atual</w:t>
-      </w:r>
-    </w:p>
-    <w:p>
-      <w:pPr>
-        <w:rPr>
-          <w:lang w:val="pt-BR"/>
-        </w:rPr>
-      </w:pPr>
-    </w:p>
-    <w:p>
-      <w:pPr>
-        <w:rPr>
-          <w:lang w:val="pt-BR"/>
-        </w:rPr>
-      </w:pPr>
-      <w:r>
-        <w:rPr>
-          <w:lang w:val="pt-BR"/>
-        </w:rPr>
-        <w:t xml:space="preserve">Como funciona a build do angular? Quando damos start num projeto com </w:t>
-      </w:r>
-      <w:proofErr w:type="spellStart"/>
-      <w:r>
-        <w:rPr>
-          <w:lang w:val="pt-BR"/>
-        </w:rPr>
-        <w:t>ng</w:t>
-      </w:r>
-      <w:proofErr w:type="spellEnd"/>
-      <w:r>
-        <w:rPr>
-          <w:lang w:val="pt-BR"/>
-        </w:rPr>
-        <w:t xml:space="preserve"> serve?</w:t>
-      </w:r>
-    </w:p>
-    <w:p>
-      <w:pPr>
-        <w:rPr>
-          <w:lang w:val="pt-BR"/>
-        </w:rPr>
-      </w:pPr>
-    </w:p>
-    <w:p>
-      <w:pPr>
-        <w:rPr>
-          <w:lang w:val="pt-BR"/>
-        </w:rPr>
-      </w:pPr>
-      <w:r>
-        <w:rPr>
-          <w:lang w:val="pt-BR"/>
-        </w:rPr>
-        <w:t xml:space="preserve">Primeiramente o arquivo </w:t>
-      </w:r>
-      <w:proofErr w:type="spellStart"/>
-      <w:r>
-        <w:rPr>
-          <w:lang w:val="pt-BR"/>
-        </w:rPr>
-        <w:t>main.ts</w:t>
-      </w:r>
-      <w:proofErr w:type="spellEnd"/>
-      <w:r>
-        <w:rPr>
-          <w:lang w:val="pt-BR"/>
-        </w:rPr>
-        <w:t xml:space="preserve"> vem primeiro e dentro dele achamos um </w:t>
-      </w:r>
-      <w:proofErr w:type="spellStart"/>
-      <w:proofErr w:type="gramStart"/>
-      <w:r>
-        <w:rPr>
-          <w:lang w:val="pt-BR"/>
-        </w:rPr>
-        <w:t>bootstrapModule</w:t>
-      </w:r>
-      <w:proofErr w:type="spellEnd"/>
-      <w:r>
-        <w:rPr>
-          <w:lang w:val="pt-BR"/>
-        </w:rPr>
-        <w:t>(</w:t>
-      </w:r>
-      <w:proofErr w:type="spellStart"/>
-      <w:proofErr w:type="gramEnd"/>
-      <w:r>
-        <w:rPr>
-          <w:lang w:val="pt-BR"/>
-        </w:rPr>
-        <w:t>AppModule</w:t>
-      </w:r>
-      <w:proofErr w:type="spellEnd"/>
-      <w:r>
-        <w:rPr>
-          <w:lang w:val="pt-BR"/>
-        </w:rPr>
-        <w:t xml:space="preserve">), então, se abrirmos o </w:t>
-      </w:r>
-      <w:proofErr w:type="spellStart"/>
-      <w:r>
-        <w:rPr>
-          <w:lang w:val="pt-BR"/>
-        </w:rPr>
-        <w:t>app.module.ts</w:t>
-      </w:r>
-      <w:proofErr w:type="spellEnd"/>
-      <w:r>
-        <w:rPr>
-          <w:lang w:val="pt-BR"/>
-        </w:rPr>
-        <w:t xml:space="preserve"> </w:t>
-      </w:r>
       <w:proofErr w:type="spellStart"/>
       <w:r>
         <w:rPr>
@@ -244,19 +226,11 @@
         <w:t xml:space="preserve">. Assim, o Angular analisa agora o </w:t>
       </w:r>
       <w:proofErr w:type="spellStart"/>
-      <w:proofErr w:type="gramStart"/>
-      <w:r>
-        <w:rPr>
-          <w:lang w:val="pt-BR"/>
-        </w:rPr>
-        <w:t>app.component</w:t>
-      </w:r>
-      <w:proofErr w:type="gramEnd"/>
-      <w:r>
-        <w:rPr>
-          <w:lang w:val="pt-BR"/>
-        </w:rPr>
-        <w:t>.ts</w:t>
+      <w:r>
+        <w:rPr>
+          <w:lang w:val="pt-BR"/>
+        </w:rPr>
+        <w:t>app.component.ts</w:t>
       </w:r>
       <w:proofErr w:type="spellEnd"/>
       <w:r>
@@ -277,7 +251,19 @@
         <w:rPr>
           <w:lang w:val="pt-BR"/>
         </w:rPr>
-        <w:t xml:space="preserve">) e assim dentro do index.html lá está o app-root, assim ele deve inserir o app componente, e então o app </w:t>
+        <w:t>)</w:t>
+      </w:r>
+      <w:r>
+        <w:rPr>
+          <w:lang w:val="pt-BR"/>
+        </w:rPr>
+        <w:t>*</w:t>
+      </w:r>
+      <w:r>
+        <w:rPr>
+          <w:lang w:val="pt-BR"/>
+        </w:rPr>
+        <w:t xml:space="preserve"> e assim dentro do index.html lá está o app-root, assim ele deve inserir o app componente, e então o app </w:t>
       </w:r>
       <w:proofErr w:type="spellStart"/>
       <w:r>
@@ -324,14 +310,34 @@
       </w:pPr>
       <w:r>
         <w:rPr>
+          <w:lang w:val="pt-BR"/>
+        </w:rPr>
+        <w:t xml:space="preserve">*Com esta informação, Angular entende que “essa linha” deva ser modificado pro Componente que utiliza o “app-root”, assim utilizando o </w:t>
+      </w:r>
+      <w:proofErr w:type="spellStart"/>
+      <w:r>
+        <w:rPr>
+          <w:lang w:val="pt-BR"/>
+        </w:rPr>
+        <w:t>template</w:t>
+      </w:r>
+      <w:proofErr w:type="spellEnd"/>
+      <w:r>
+        <w:rPr>
+          <w:lang w:val="pt-BR"/>
+        </w:rPr>
+        <w:t xml:space="preserve"> app.component.html</w:t>
+      </w:r>
+      <w:r>
+        <w:rPr>
           <w:noProof/>
           <w:lang w:val="pt-BR"/>
         </w:rPr>
         <w:drawing>
-          <wp:inline distT="0" distB="0" distL="0" distR="0" wp14:anchorId="1CAF71A6" wp14:editId="00E356A0">
-            <wp:extent cx="5943600" cy="3112770"/>
-            <wp:effectExtent l="0" t="0" r="0" b="0"/>
-            <wp:docPr id="1" name="Imagem 1"/>
+          <wp:inline distT="0" distB="0" distL="0" distR="0" wp14:anchorId="3FE07F3D" wp14:editId="316F2F38">
+            <wp:extent cx="5943600" cy="1195705"/>
+            <wp:effectExtent l="0" t="0" r="0" b="4445"/>
+            <wp:docPr id="6" name="Imagem 6"/>
             <wp:cNvGraphicFramePr>
               <a:graphicFrameLocks xmlns:a="http://schemas.openxmlformats.org/drawingml/2006/main" noChangeAspect="1"/>
             </wp:cNvGraphicFramePr>
@@ -351,7 +357,7 @@
                   <pic:spPr>
                     <a:xfrm>
                       <a:off x="0" y="0"/>
-                      <a:ext cx="5943600" cy="3112770"/>
+                      <a:ext cx="5943600" cy="1195705"/>
                     </a:xfrm>
                     <a:prstGeom prst="rect">
                       <a:avLst/>
@@ -375,12 +381,11 @@
           <w:noProof/>
           <w:lang w:val="pt-BR"/>
         </w:rPr>
-        <w:lastRenderedPageBreak/>
         <w:drawing>
-          <wp:inline distT="0" distB="0" distL="0" distR="0" wp14:anchorId="49BB1137" wp14:editId="445CA20B">
-            <wp:extent cx="5943600" cy="2176780"/>
+          <wp:inline distT="0" distB="0" distL="0" distR="0" wp14:anchorId="1CAF71A6" wp14:editId="00E356A0">
+            <wp:extent cx="5943600" cy="3112770"/>
             <wp:effectExtent l="0" t="0" r="0" b="0"/>
-            <wp:docPr id="2" name="Imagem 2"/>
+            <wp:docPr id="1" name="Imagem 1"/>
             <wp:cNvGraphicFramePr>
               <a:graphicFrameLocks xmlns:a="http://schemas.openxmlformats.org/drawingml/2006/main" noChangeAspect="1"/>
             </wp:cNvGraphicFramePr>
@@ -400,7 +405,7 @@
                   <pic:spPr>
                     <a:xfrm>
                       <a:off x="0" y="0"/>
-                      <a:ext cx="5943600" cy="2176780"/>
+                      <a:ext cx="5943600" cy="3112770"/>
                     </a:xfrm>
                     <a:prstGeom prst="rect">
                       <a:avLst/>
@@ -424,11 +429,12 @@
           <w:noProof/>
           <w:lang w:val="pt-BR"/>
         </w:rPr>
+        <w:lastRenderedPageBreak/>
         <w:drawing>
-          <wp:inline distT="0" distB="0" distL="0" distR="0" wp14:anchorId="56FBF1D5" wp14:editId="51D4221F">
-            <wp:extent cx="5943600" cy="2446020"/>
+          <wp:inline distT="0" distB="0" distL="0" distR="0" wp14:anchorId="49BB1137" wp14:editId="445CA20B">
+            <wp:extent cx="5943600" cy="2176780"/>
             <wp:effectExtent l="0" t="0" r="0" b="0"/>
-            <wp:docPr id="3" name="Imagem 3"/>
+            <wp:docPr id="2" name="Imagem 2"/>
             <wp:cNvGraphicFramePr>
               <a:graphicFrameLocks xmlns:a="http://schemas.openxmlformats.org/drawingml/2006/main" noChangeAspect="1"/>
             </wp:cNvGraphicFramePr>
@@ -448,7 +454,7 @@
                   <pic:spPr>
                     <a:xfrm>
                       <a:off x="0" y="0"/>
-                      <a:ext cx="5943600" cy="2446020"/>
+                      <a:ext cx="5943600" cy="2176780"/>
                     </a:xfrm>
                     <a:prstGeom prst="rect">
                       <a:avLst/>
@@ -473,10 +479,10 @@
           <w:lang w:val="pt-BR"/>
         </w:rPr>
         <w:drawing>
-          <wp:inline distT="0" distB="0" distL="0" distR="0" wp14:anchorId="6E3C85C0" wp14:editId="62E41E56">
-            <wp:extent cx="5943600" cy="1075055"/>
+          <wp:inline distT="0" distB="0" distL="0" distR="0" wp14:anchorId="56FBF1D5" wp14:editId="51D4221F">
+            <wp:extent cx="5943600" cy="2446020"/>
             <wp:effectExtent l="0" t="0" r="0" b="0"/>
-            <wp:docPr id="4" name="Imagem 4"/>
+            <wp:docPr id="3" name="Imagem 3"/>
             <wp:cNvGraphicFramePr>
               <a:graphicFrameLocks xmlns:a="http://schemas.openxmlformats.org/drawingml/2006/main" noChangeAspect="1"/>
             </wp:cNvGraphicFramePr>
@@ -496,7 +502,7 @@
                   <pic:spPr>
                     <a:xfrm>
                       <a:off x="0" y="0"/>
-                      <a:ext cx="5943600" cy="1075055"/>
+                      <a:ext cx="5943600" cy="2446020"/>
                     </a:xfrm>
                     <a:prstGeom prst="rect">
                       <a:avLst/>
@@ -517,289 +523,14 @@
       </w:pPr>
       <w:r>
         <w:rPr>
-          <w:lang w:val="pt-BR"/>
-        </w:rPr>
-        <w:t>Isso é o que irá mostrar em tela...</w:t>
-      </w:r>
-    </w:p>
-    <w:p>
-      <w:pPr>
-        <w:rPr>
-          <w:lang w:val="pt-BR"/>
-        </w:rPr>
-      </w:pPr>
-    </w:p>
-    <w:p>
-      <w:pPr>
-        <w:rPr>
-          <w:lang w:val="pt-BR"/>
-        </w:rPr>
-      </w:pPr>
-      <w:r>
-        <w:rPr>
-          <w:lang w:val="pt-BR"/>
-        </w:rPr>
-        <w:t>Basicamente o angular é um JS framework que muda o DOM em tempo real (</w:t>
-      </w:r>
-      <w:proofErr w:type="spellStart"/>
-      <w:r>
-        <w:rPr>
-          <w:lang w:val="pt-BR"/>
-        </w:rPr>
-        <w:t>runtime</w:t>
-      </w:r>
-      <w:proofErr w:type="spellEnd"/>
-      <w:r>
-        <w:rPr>
-          <w:lang w:val="pt-BR"/>
-        </w:rPr>
-        <w:t>)</w:t>
-      </w:r>
-    </w:p>
-    <w:p>
-      <w:pPr>
-        <w:rPr>
-          <w:lang w:val="pt-BR"/>
-        </w:rPr>
-      </w:pPr>
-      <w:proofErr w:type="spellStart"/>
-      <w:r>
-        <w:rPr>
-          <w:lang w:val="pt-BR"/>
-        </w:rPr>
-        <w:t>App.module.ts</w:t>
-      </w:r>
-      <w:proofErr w:type="spellEnd"/>
-      <w:r>
-        <w:rPr>
-          <w:lang w:val="pt-BR"/>
-        </w:rPr>
-        <w:t xml:space="preserve">: angular usa os componentes para criar as páginas, e módulos para “embrulhar” coisas diferentes, portanto se criamos uma pasta server e criamos o </w:t>
-      </w:r>
-      <w:proofErr w:type="spellStart"/>
-      <w:proofErr w:type="gramStart"/>
-      <w:r>
-        <w:rPr>
-          <w:lang w:val="pt-BR"/>
-        </w:rPr>
-        <w:t>server.component</w:t>
-      </w:r>
-      <w:proofErr w:type="spellEnd"/>
-      <w:proofErr w:type="gramEnd"/>
-      <w:r>
-        <w:rPr>
-          <w:lang w:val="pt-BR"/>
-        </w:rPr>
-        <w:t xml:space="preserve"> </w:t>
-      </w:r>
-      <w:proofErr w:type="spellStart"/>
-      <w:r>
-        <w:rPr>
-          <w:lang w:val="pt-BR"/>
-        </w:rPr>
-        <w:t>ts</w:t>
-      </w:r>
-      <w:proofErr w:type="spellEnd"/>
-      <w:r>
-        <w:rPr>
-          <w:lang w:val="pt-BR"/>
-        </w:rPr>
-        <w:t xml:space="preserve"> e </w:t>
-      </w:r>
-      <w:proofErr w:type="spellStart"/>
-      <w:r>
-        <w:rPr>
-          <w:lang w:val="pt-BR"/>
-        </w:rPr>
-        <w:t>html</w:t>
-      </w:r>
-      <w:proofErr w:type="spellEnd"/>
-      <w:r>
-        <w:rPr>
-          <w:lang w:val="pt-BR"/>
-        </w:rPr>
-        <w:t xml:space="preserve">, precisamos </w:t>
-      </w:r>
-      <w:proofErr w:type="spellStart"/>
-      <w:r>
-        <w:rPr>
-          <w:lang w:val="pt-BR"/>
-        </w:rPr>
-        <w:t>coloca-lo</w:t>
-      </w:r>
-      <w:proofErr w:type="spellEnd"/>
-      <w:r>
-        <w:rPr>
-          <w:lang w:val="pt-BR"/>
-        </w:rPr>
-        <w:t xml:space="preserve"> no @NgModule como </w:t>
-      </w:r>
-      <w:proofErr w:type="spellStart"/>
-      <w:r>
-        <w:rPr>
-          <w:lang w:val="pt-BR"/>
-        </w:rPr>
-        <w:t>declarations</w:t>
-      </w:r>
-      <w:proofErr w:type="spellEnd"/>
-      <w:r>
-        <w:rPr>
-          <w:lang w:val="pt-BR"/>
-        </w:rPr>
-        <w:t>, para poder ser lido pelo angular</w:t>
-      </w:r>
-    </w:p>
-    <w:p>
-      <w:pPr>
-        <w:pBdr>
-          <w:bottom w:val="single" w:sz="6" w:space="1" w:color="auto"/>
-        </w:pBdr>
-        <w:rPr>
-          <w:lang w:val="pt-BR"/>
-        </w:rPr>
-      </w:pPr>
-      <w:r>
-        <w:rPr>
-          <w:lang w:val="pt-BR"/>
-        </w:rPr>
-        <w:t xml:space="preserve">Quando vemos </w:t>
-      </w:r>
-      <w:proofErr w:type="spellStart"/>
-      <w:r>
-        <w:rPr>
-          <w:lang w:val="pt-BR"/>
-        </w:rPr>
-        <w:t>bootstrap</w:t>
-      </w:r>
-      <w:proofErr w:type="spellEnd"/>
-      <w:r>
-        <w:rPr>
-          <w:lang w:val="pt-BR"/>
-        </w:rPr>
-        <w:t xml:space="preserve"> nas declarações: significa, qual componente deve ser reconhecido dentro do index.html</w:t>
-      </w:r>
-    </w:p>
-    <w:p>
-      <w:pPr>
-        <w:rPr>
-          <w:lang w:val="pt-BR"/>
-        </w:rPr>
-      </w:pPr>
-    </w:p>
-    <w:p>
-      <w:pPr>
-        <w:rPr>
-          <w:lang w:val="pt-BR"/>
-        </w:rPr>
-      </w:pPr>
-      <w:proofErr w:type="spellStart"/>
-      <w:r>
-        <w:rPr>
-          <w:lang w:val="pt-BR"/>
-        </w:rPr>
-        <w:lastRenderedPageBreak/>
-        <w:t>Databiding</w:t>
-      </w:r>
-      <w:proofErr w:type="spellEnd"/>
-      <w:r>
-        <w:rPr>
-          <w:lang w:val="pt-BR"/>
-        </w:rPr>
-        <w:t xml:space="preserve">? Comunicação entre nosso business </w:t>
-      </w:r>
-      <w:proofErr w:type="spellStart"/>
-      <w:r>
-        <w:rPr>
-          <w:lang w:val="pt-BR"/>
-        </w:rPr>
-        <w:t>code</w:t>
-      </w:r>
-      <w:proofErr w:type="spellEnd"/>
-      <w:r>
-        <w:rPr>
-          <w:lang w:val="pt-BR"/>
-        </w:rPr>
-        <w:t xml:space="preserve">, </w:t>
-      </w:r>
-      <w:proofErr w:type="spellStart"/>
-      <w:r>
-        <w:rPr>
-          <w:lang w:val="pt-BR"/>
-        </w:rPr>
-        <w:t>ts</w:t>
-      </w:r>
-      <w:proofErr w:type="spellEnd"/>
-      <w:r>
-        <w:rPr>
-          <w:lang w:val="pt-BR"/>
-        </w:rPr>
-        <w:t xml:space="preserve"> </w:t>
-      </w:r>
-      <w:proofErr w:type="spellStart"/>
-      <w:r>
-        <w:rPr>
-          <w:lang w:val="pt-BR"/>
-        </w:rPr>
-        <w:t>code</w:t>
-      </w:r>
-      <w:proofErr w:type="spellEnd"/>
-      <w:r>
-        <w:rPr>
-          <w:lang w:val="pt-BR"/>
-        </w:rPr>
-        <w:t xml:space="preserve"> e o </w:t>
-      </w:r>
-      <w:proofErr w:type="spellStart"/>
-      <w:r>
-        <w:rPr>
-          <w:lang w:val="pt-BR"/>
-        </w:rPr>
-        <w:t>template</w:t>
-      </w:r>
-      <w:proofErr w:type="spellEnd"/>
-      <w:r>
-        <w:rPr>
-          <w:lang w:val="pt-BR"/>
-        </w:rPr>
-        <w:t xml:space="preserve"> (</w:t>
-      </w:r>
-      <w:proofErr w:type="spellStart"/>
-      <w:r>
-        <w:rPr>
-          <w:lang w:val="pt-BR"/>
-        </w:rPr>
-        <w:t>html</w:t>
-      </w:r>
-      <w:proofErr w:type="spellEnd"/>
-      <w:r>
-        <w:rPr>
-          <w:lang w:val="pt-BR"/>
-        </w:rPr>
-        <w:t xml:space="preserve"> que o usuário vê).</w:t>
-      </w:r>
-    </w:p>
-    <w:p>
-      <w:pPr>
-        <w:rPr>
-          <w:lang w:val="pt-BR"/>
-        </w:rPr>
-      </w:pPr>
-    </w:p>
-    <w:p>
-      <w:pPr>
-        <w:rPr>
-          <w:lang w:val="pt-BR"/>
-        </w:rPr>
-      </w:pPr>
-      <w:r>
-        <w:rPr>
+          <w:noProof/>
           <w:lang w:val="pt-BR"/>
         </w:rPr>
         <w:drawing>
-          <wp:inline distT="0" distB="0" distL="0" distR="0" wp14:anchorId="7B1D31F3" wp14:editId="03C77CFF">
-            <wp:extent cx="5431536" cy="2756969"/>
-            <wp:effectExtent l="0" t="0" r="0" b="5715"/>
-            <wp:docPr id="5" name="Imagem 5"/>
+          <wp:inline distT="0" distB="0" distL="0" distR="0" wp14:anchorId="6E3C85C0" wp14:editId="62E41E56">
+            <wp:extent cx="5943600" cy="1075055"/>
+            <wp:effectExtent l="0" t="0" r="0" b="0"/>
+            <wp:docPr id="4" name="Imagem 4"/>
             <wp:cNvGraphicFramePr>
               <a:graphicFrameLocks xmlns:a="http://schemas.openxmlformats.org/drawingml/2006/main" noChangeAspect="1"/>
             </wp:cNvGraphicFramePr>
@@ -819,7 +550,7 @@
                   <pic:spPr>
                     <a:xfrm>
                       <a:off x="0" y="0"/>
-                      <a:ext cx="5439498" cy="2761011"/>
+                      <a:ext cx="5943600" cy="1075055"/>
                     </a:xfrm>
                     <a:prstGeom prst="rect">
                       <a:avLst/>
@@ -842,6 +573,321 @@
         <w:rPr>
           <w:lang w:val="pt-BR"/>
         </w:rPr>
+        <w:t>Isso é o que irá mostrar em tela...</w:t>
+      </w:r>
+    </w:p>
+    <w:p>
+      <w:pPr>
+        <w:rPr>
+          <w:lang w:val="pt-BR"/>
+        </w:rPr>
+      </w:pPr>
+    </w:p>
+    <w:p>
+      <w:pPr>
+        <w:rPr>
+          <w:lang w:val="pt-BR"/>
+        </w:rPr>
+      </w:pPr>
+      <w:r>
+        <w:rPr>
+          <w:lang w:val="pt-BR"/>
+        </w:rPr>
+        <w:t>Basicamente o angular é um JS framework que muda o DOM em tempo real (</w:t>
+      </w:r>
+      <w:proofErr w:type="spellStart"/>
+      <w:r>
+        <w:rPr>
+          <w:lang w:val="pt-BR"/>
+        </w:rPr>
+        <w:t>runtime</w:t>
+      </w:r>
+      <w:proofErr w:type="spellEnd"/>
+      <w:r>
+        <w:rPr>
+          <w:lang w:val="pt-BR"/>
+        </w:rPr>
+        <w:t>)</w:t>
+      </w:r>
+    </w:p>
+    <w:p>
+      <w:pPr>
+        <w:rPr>
+          <w:lang w:val="pt-BR"/>
+        </w:rPr>
+      </w:pPr>
+      <w:proofErr w:type="spellStart"/>
+      <w:r>
+        <w:rPr>
+          <w:lang w:val="pt-BR"/>
+        </w:rPr>
+        <w:t>App.module.ts</w:t>
+      </w:r>
+      <w:proofErr w:type="spellEnd"/>
+      <w:r>
+        <w:rPr>
+          <w:lang w:val="pt-BR"/>
+        </w:rPr>
+        <w:t xml:space="preserve">: angular usa os componentes para criar as páginas, e módulos para “embrulhar” coisas diferentes, portanto se criamos uma pasta server e criamos o </w:t>
+      </w:r>
+      <w:proofErr w:type="spellStart"/>
+      <w:r>
+        <w:rPr>
+          <w:lang w:val="pt-BR"/>
+        </w:rPr>
+        <w:t>server.component</w:t>
+      </w:r>
+      <w:proofErr w:type="spellEnd"/>
+      <w:r>
+        <w:rPr>
+          <w:lang w:val="pt-BR"/>
+        </w:rPr>
+        <w:t xml:space="preserve"> </w:t>
+      </w:r>
+      <w:proofErr w:type="spellStart"/>
+      <w:r>
+        <w:rPr>
+          <w:lang w:val="pt-BR"/>
+        </w:rPr>
+        <w:t>ts</w:t>
+      </w:r>
+      <w:proofErr w:type="spellEnd"/>
+      <w:r>
+        <w:rPr>
+          <w:lang w:val="pt-BR"/>
+        </w:rPr>
+        <w:t xml:space="preserve"> e </w:t>
+      </w:r>
+      <w:proofErr w:type="spellStart"/>
+      <w:r>
+        <w:rPr>
+          <w:lang w:val="pt-BR"/>
+        </w:rPr>
+        <w:t>html</w:t>
+      </w:r>
+      <w:proofErr w:type="spellEnd"/>
+      <w:r>
+        <w:rPr>
+          <w:lang w:val="pt-BR"/>
+        </w:rPr>
+        <w:t xml:space="preserve">, precisamos </w:t>
+      </w:r>
+      <w:proofErr w:type="spellStart"/>
+      <w:r>
+        <w:rPr>
+          <w:lang w:val="pt-BR"/>
+        </w:rPr>
+        <w:t>coloca-lo</w:t>
+      </w:r>
+      <w:proofErr w:type="spellEnd"/>
+      <w:r>
+        <w:rPr>
+          <w:lang w:val="pt-BR"/>
+        </w:rPr>
+        <w:t xml:space="preserve"> no @NgModule como </w:t>
+      </w:r>
+      <w:proofErr w:type="spellStart"/>
+      <w:r>
+        <w:rPr>
+          <w:lang w:val="pt-BR"/>
+        </w:rPr>
+        <w:t>declarations</w:t>
+      </w:r>
+      <w:proofErr w:type="spellEnd"/>
+      <w:r>
+        <w:rPr>
+          <w:lang w:val="pt-BR"/>
+        </w:rPr>
+        <w:t>, para poder ser lido pelo angular</w:t>
+      </w:r>
+    </w:p>
+    <w:p>
+      <w:pPr>
+        <w:pBdr>
+          <w:bottom w:val="single" w:sz="6" w:space="1" w:color="auto"/>
+        </w:pBdr>
+        <w:rPr>
+          <w:lang w:val="pt-BR"/>
+        </w:rPr>
+      </w:pPr>
+      <w:r>
+        <w:rPr>
+          <w:lang w:val="pt-BR"/>
+        </w:rPr>
+        <w:t xml:space="preserve">Quando vemos </w:t>
+      </w:r>
+      <w:proofErr w:type="spellStart"/>
+      <w:r>
+        <w:rPr>
+          <w:lang w:val="pt-BR"/>
+        </w:rPr>
+        <w:t>bootstrap</w:t>
+      </w:r>
+      <w:proofErr w:type="spellEnd"/>
+      <w:r>
+        <w:rPr>
+          <w:lang w:val="pt-BR"/>
+        </w:rPr>
+        <w:t xml:space="preserve"> nas declarações: significa, qual componente deve ser reconhecido dentro do index.html</w:t>
+      </w:r>
+    </w:p>
+    <w:p>
+      <w:pPr>
+        <w:rPr>
+          <w:lang w:val="pt-BR"/>
+        </w:rPr>
+      </w:pPr>
+    </w:p>
+    <w:p>
+      <w:pPr>
+        <w:rPr>
+          <w:lang w:val="pt-BR"/>
+        </w:rPr>
+      </w:pPr>
+      <w:proofErr w:type="spellStart"/>
+      <w:r>
+        <w:rPr>
+          <w:lang w:val="pt-BR"/>
+        </w:rPr>
+        <w:lastRenderedPageBreak/>
+        <w:t>Databiding</w:t>
+      </w:r>
+      <w:proofErr w:type="spellEnd"/>
+      <w:r>
+        <w:rPr>
+          <w:lang w:val="pt-BR"/>
+        </w:rPr>
+        <w:t xml:space="preserve">? Comunicação entre nosso business </w:t>
+      </w:r>
+      <w:proofErr w:type="spellStart"/>
+      <w:r>
+        <w:rPr>
+          <w:lang w:val="pt-BR"/>
+        </w:rPr>
+        <w:t>code</w:t>
+      </w:r>
+      <w:proofErr w:type="spellEnd"/>
+      <w:r>
+        <w:rPr>
+          <w:lang w:val="pt-BR"/>
+        </w:rPr>
+        <w:t xml:space="preserve">, </w:t>
+      </w:r>
+      <w:proofErr w:type="spellStart"/>
+      <w:r>
+        <w:rPr>
+          <w:lang w:val="pt-BR"/>
+        </w:rPr>
+        <w:t>ts</w:t>
+      </w:r>
+      <w:proofErr w:type="spellEnd"/>
+      <w:r>
+        <w:rPr>
+          <w:lang w:val="pt-BR"/>
+        </w:rPr>
+        <w:t xml:space="preserve"> </w:t>
+      </w:r>
+      <w:proofErr w:type="spellStart"/>
+      <w:r>
+        <w:rPr>
+          <w:lang w:val="pt-BR"/>
+        </w:rPr>
+        <w:t>code</w:t>
+      </w:r>
+      <w:proofErr w:type="spellEnd"/>
+      <w:r>
+        <w:rPr>
+          <w:lang w:val="pt-BR"/>
+        </w:rPr>
+        <w:t xml:space="preserve"> e o </w:t>
+      </w:r>
+      <w:proofErr w:type="spellStart"/>
+      <w:r>
+        <w:rPr>
+          <w:lang w:val="pt-BR"/>
+        </w:rPr>
+        <w:t>template</w:t>
+      </w:r>
+      <w:proofErr w:type="spellEnd"/>
+      <w:r>
+        <w:rPr>
+          <w:lang w:val="pt-BR"/>
+        </w:rPr>
+        <w:t xml:space="preserve"> (</w:t>
+      </w:r>
+      <w:proofErr w:type="spellStart"/>
+      <w:r>
+        <w:rPr>
+          <w:lang w:val="pt-BR"/>
+        </w:rPr>
+        <w:t>html</w:t>
+      </w:r>
+      <w:proofErr w:type="spellEnd"/>
+      <w:r>
+        <w:rPr>
+          <w:lang w:val="pt-BR"/>
+        </w:rPr>
+        <w:t xml:space="preserve"> que o usuário vê).</w:t>
+      </w:r>
+    </w:p>
+    <w:p>
+      <w:pPr>
+        <w:rPr>
+          <w:lang w:val="pt-BR"/>
+        </w:rPr>
+      </w:pPr>
+      <w:r>
+        <w:rPr>
+          <w:noProof/>
+          <w:lang w:val="pt-BR"/>
+        </w:rPr>
+        <w:drawing>
+          <wp:inline distT="0" distB="0" distL="0" distR="0" wp14:anchorId="7B1D31F3" wp14:editId="4CB646D4">
+            <wp:extent cx="4666858" cy="2368830"/>
+            <wp:effectExtent l="0" t="0" r="635" b="0"/>
+            <wp:docPr id="5" name="Imagem 5"/>
+            <wp:cNvGraphicFramePr>
+              <a:graphicFrameLocks xmlns:a="http://schemas.openxmlformats.org/drawingml/2006/main" noChangeAspect="1"/>
+            </wp:cNvGraphicFramePr>
+            <a:graphic xmlns:a="http://schemas.openxmlformats.org/drawingml/2006/main">
+              <a:graphicData uri="http://schemas.openxmlformats.org/drawingml/2006/picture">
+                <pic:pic xmlns:pic="http://schemas.openxmlformats.org/drawingml/2006/picture">
+                  <pic:nvPicPr>
+                    <pic:cNvPr id="1" name=""/>
+                    <pic:cNvPicPr/>
+                  </pic:nvPicPr>
+                  <pic:blipFill>
+                    <a:blip r:embed="rId9"/>
+                    <a:stretch>
+                      <a:fillRect/>
+                    </a:stretch>
+                  </pic:blipFill>
+                  <pic:spPr>
+                    <a:xfrm>
+                      <a:off x="0" y="0"/>
+                      <a:ext cx="4685870" cy="2378480"/>
+                    </a:xfrm>
+                    <a:prstGeom prst="rect">
+                      <a:avLst/>
+                    </a:prstGeom>
+                  </pic:spPr>
+                </pic:pic>
+              </a:graphicData>
+            </a:graphic>
+          </wp:inline>
+        </w:drawing>
+      </w:r>
+    </w:p>
+    <w:p>
+      <w:pPr>
+        <w:rPr>
+          <w:lang w:val="pt-BR"/>
+        </w:rPr>
+      </w:pPr>
+      <w:r>
+        <w:rPr>
+          <w:lang w:val="pt-BR"/>
+        </w:rPr>
         <w:t xml:space="preserve">Deve-se usar </w:t>
       </w:r>
       <w:proofErr w:type="spellStart"/>
@@ -930,16 +976,29 @@
       </w:r>
     </w:p>
     <w:p>
-      <w:pPr>
-        <w:rPr>
-          <w:lang w:val="pt-BR"/>
-        </w:rPr>
-      </w:pPr>
-      <w:r>
-        <w:rPr>
-          <w:lang w:val="pt-BR"/>
-        </w:rPr>
-        <w:t>Lembrando que neste caso:</w:t>
+      <w:proofErr w:type="spellStart"/>
+      <w:r>
+        <w:t>Lembrando</w:t>
+      </w:r>
+      <w:proofErr w:type="spellEnd"/>
+      <w:r>
+        <w:t xml:space="preserve"> que </w:t>
+      </w:r>
+      <w:proofErr w:type="spellStart"/>
+      <w:r>
+        <w:t>neste</w:t>
+      </w:r>
+      <w:proofErr w:type="spellEnd"/>
+      <w:r>
+        <w:t xml:space="preserve"> </w:t>
+      </w:r>
+      <w:proofErr w:type="spellStart"/>
+      <w:r>
+        <w:t>caso</w:t>
+      </w:r>
+      <w:proofErr w:type="spellEnd"/>
+      <w:r>
+        <w:t>:</w:t>
       </w:r>
     </w:p>
     <w:p>
@@ -1088,7 +1147,6 @@
         </w:rPr>
         <w:t>=</w:t>
       </w:r>
-      <w:proofErr w:type="gramStart"/>
       <w:r>
         <w:rPr>
           <w:rFonts w:ascii="Consolas" w:eastAsia="Times New Roman" w:hAnsi="Consolas" w:cs="Times New Roman"/>
@@ -1111,7 +1169,6 @@
         <w:t>allowNewServer</w:t>
       </w:r>
       <w:proofErr w:type="spellEnd"/>
-      <w:proofErr w:type="gramEnd"/>
       <w:r>
         <w:rPr>
           <w:rFonts w:ascii="Consolas" w:eastAsia="Times New Roman" w:hAnsi="Consolas" w:cs="Times New Roman"/>
@@ -1173,7 +1230,6 @@
         <w:t>&gt;</w:t>
       </w:r>
     </w:p>
-    <w:p/>
     <w:p>
       <w:pPr>
         <w:rPr>
@@ -1219,9 +1275,9 @@
           <w:highlight w:val="black"/>
           <w:lang w:val="pt-BR" w:eastAsia="pt-BR"/>
         </w:rPr>
-        <w:t>]=</w:t>
-      </w:r>
-      <w:proofErr w:type="gramStart"/>
+        <w:t>]="!</w:t>
+      </w:r>
+      <w:proofErr w:type="spellStart"/>
       <w:r>
         <w:rPr>
           <w:rFonts w:ascii="Consolas" w:eastAsia="Times New Roman" w:hAnsi="Consolas" w:cs="Times New Roman"/>
@@ -1231,9 +1287,9 @@
           <w:highlight w:val="black"/>
           <w:lang w:val="pt-BR" w:eastAsia="pt-BR"/>
         </w:rPr>
-        <w:t>"!</w:t>
-      </w:r>
-      <w:proofErr w:type="spellStart"/>
+        <w:t>allowNewServer</w:t>
+      </w:r>
+      <w:proofErr w:type="spellEnd"/>
       <w:r>
         <w:rPr>
           <w:rFonts w:ascii="Consolas" w:eastAsia="Times New Roman" w:hAnsi="Consolas" w:cs="Times New Roman"/>
@@ -1243,29 +1299,16 @@
           <w:highlight w:val="black"/>
           <w:lang w:val="pt-BR" w:eastAsia="pt-BR"/>
         </w:rPr>
-        <w:t>allowNewServer</w:t>
-      </w:r>
-      <w:proofErr w:type="spellEnd"/>
-      <w:proofErr w:type="gramEnd"/>
-      <w:r>
-        <w:rPr>
-          <w:rFonts w:ascii="Consolas" w:eastAsia="Times New Roman" w:hAnsi="Consolas" w:cs="Times New Roman"/>
-          <w:color w:val="9CDCFE"/>
-          <w:sz w:val="21"/>
-          <w:szCs w:val="21"/>
-          <w:highlight w:val="black"/>
+        <w:t>"&gt;</w:t>
+      </w:r>
+      <w:r>
+        <w:rPr>
+          <w:rFonts w:ascii="Consolas" w:eastAsia="Times New Roman" w:hAnsi="Consolas" w:cs="Times New Roman"/>
+          <w:color w:val="808080"/>
+          <w:sz w:val="21"/>
+          <w:szCs w:val="21"/>
           <w:lang w:val="pt-BR" w:eastAsia="pt-BR"/>
         </w:rPr>
-        <w:t>"&gt;</w:t>
-      </w:r>
-      <w:r>
-        <w:rPr>
-          <w:rFonts w:ascii="Consolas" w:eastAsia="Times New Roman" w:hAnsi="Consolas" w:cs="Times New Roman"/>
-          <w:color w:val="808080"/>
-          <w:sz w:val="21"/>
-          <w:szCs w:val="21"/>
-          <w:lang w:val="pt-BR" w:eastAsia="pt-BR"/>
-        </w:rPr>
         <w:t xml:space="preserve"> </w:t>
       </w:r>
       <w:r>
@@ -1279,6 +1322,283 @@
           <w:lang w:val="pt-BR"/>
         </w:rPr>
         <w:t>ngular, e não HTML...</w:t>
+      </w:r>
+    </w:p>
+    <w:p>
+      <w:pPr>
+        <w:pBdr>
+          <w:bottom w:val="single" w:sz="6" w:space="1" w:color="auto"/>
+        </w:pBdr>
+        <w:rPr>
+          <w:lang w:val="pt-BR"/>
+        </w:rPr>
+      </w:pPr>
+    </w:p>
+    <w:p>
+      <w:pPr>
+        <w:rPr>
+          <w:lang w:val="pt-BR"/>
+        </w:rPr>
+      </w:pPr>
+      <w:proofErr w:type="spellStart"/>
+      <w:r>
+        <w:rPr>
+          <w:lang w:val="pt-BR"/>
+        </w:rPr>
+        <w:t>Directives</w:t>
+      </w:r>
+      <w:proofErr w:type="spellEnd"/>
+      <w:r>
+        <w:rPr>
+          <w:lang w:val="pt-BR"/>
+        </w:rPr>
+        <w:t xml:space="preserve">: são instruções no DOM (componentes acabam sendo </w:t>
+      </w:r>
+      <w:proofErr w:type="spellStart"/>
+      <w:r>
+        <w:rPr>
+          <w:lang w:val="pt-BR"/>
+        </w:rPr>
+        <w:t>tb</w:t>
+      </w:r>
+      <w:proofErr w:type="spellEnd"/>
+      <w:r>
+        <w:rPr>
+          <w:lang w:val="pt-BR"/>
+        </w:rPr>
+        <w:t xml:space="preserve"> “tipo” instruções...</w:t>
+      </w:r>
+      <w:proofErr w:type="spellStart"/>
+      <w:r>
+        <w:rPr>
+          <w:lang w:val="pt-BR"/>
+        </w:rPr>
+        <w:t>pq</w:t>
+      </w:r>
+      <w:proofErr w:type="spellEnd"/>
+      <w:r>
+        <w:rPr>
+          <w:lang w:val="pt-BR"/>
+        </w:rPr>
+        <w:t>?</w:t>
+      </w:r>
+    </w:p>
+    <w:p>
+      <w:pPr>
+        <w:rPr>
+          <w:lang w:val="pt-BR"/>
+        </w:rPr>
+      </w:pPr>
+      <w:r>
+        <w:rPr>
+          <w:lang w:val="pt-BR"/>
+        </w:rPr>
+        <w:t xml:space="preserve">R.: </w:t>
+      </w:r>
+      <w:proofErr w:type="spellStart"/>
+      <w:r>
+        <w:rPr>
+          <w:lang w:val="pt-BR"/>
+        </w:rPr>
+        <w:t>Pq</w:t>
+      </w:r>
+      <w:proofErr w:type="spellEnd"/>
+      <w:r>
+        <w:rPr>
+          <w:lang w:val="pt-BR"/>
+        </w:rPr>
+        <w:t xml:space="preserve"> estamos falando para o Angular adicionar o conteúdo do nosso </w:t>
+      </w:r>
+      <w:proofErr w:type="spellStart"/>
+      <w:r>
+        <w:rPr>
+          <w:b/>
+          <w:bCs/>
+          <w:i/>
+          <w:iCs/>
+          <w:lang w:val="pt-BR"/>
+        </w:rPr>
+        <w:t>Template</w:t>
+      </w:r>
+      <w:proofErr w:type="spellEnd"/>
+      <w:r>
+        <w:rPr>
+          <w:lang w:val="pt-BR"/>
+        </w:rPr>
+        <w:t xml:space="preserve"> [assim como a lógica do arquivo </w:t>
+      </w:r>
+      <w:proofErr w:type="spellStart"/>
+      <w:r>
+        <w:rPr>
+          <w:lang w:val="pt-BR"/>
+        </w:rPr>
+        <w:t>ts</w:t>
+      </w:r>
+      <w:proofErr w:type="spellEnd"/>
+      <w:r>
+        <w:rPr>
+          <w:lang w:val="pt-BR"/>
+        </w:rPr>
+        <w:t xml:space="preserve">, de forma que estamos indicando no </w:t>
+      </w:r>
+      <w:proofErr w:type="spellStart"/>
+      <w:r>
+        <w:rPr>
+          <w:b/>
+          <w:bCs/>
+          <w:i/>
+          <w:iCs/>
+          <w:lang w:val="pt-BR"/>
+        </w:rPr>
+        <w:t>selector</w:t>
+      </w:r>
+      <w:proofErr w:type="spellEnd"/>
+      <w:r>
+        <w:rPr>
+          <w:lang w:val="pt-BR"/>
+        </w:rPr>
+        <w:t>).</w:t>
+      </w:r>
+    </w:p>
+    <w:p>
+      <w:pPr>
+        <w:rPr>
+          <w:lang w:val="pt-BR"/>
+        </w:rPr>
+      </w:pPr>
+      <w:r>
+        <w:rPr>
+          <w:lang w:val="pt-BR"/>
+        </w:rPr>
+        <w:t xml:space="preserve">Mas os componentes são </w:t>
+      </w:r>
+      <w:proofErr w:type="spellStart"/>
+      <w:r>
+        <w:rPr>
+          <w:lang w:val="pt-BR"/>
+        </w:rPr>
+        <w:t>directives</w:t>
+      </w:r>
+      <w:proofErr w:type="spellEnd"/>
+      <w:r>
+        <w:rPr>
+          <w:lang w:val="pt-BR"/>
+        </w:rPr>
+        <w:t xml:space="preserve"> com um </w:t>
+      </w:r>
+      <w:proofErr w:type="spellStart"/>
+      <w:r>
+        <w:rPr>
+          <w:lang w:val="pt-BR"/>
+        </w:rPr>
+        <w:t>template</w:t>
+      </w:r>
+      <w:proofErr w:type="spellEnd"/>
+      <w:r>
+        <w:rPr>
+          <w:lang w:val="pt-BR"/>
+        </w:rPr>
+        <w:t>, por assim dizer.</w:t>
+      </w:r>
+    </w:p>
+    <w:p>
+      <w:pPr>
+        <w:rPr>
+          <w:lang w:val="pt-BR"/>
+        </w:rPr>
+      </w:pPr>
+      <w:r>
+        <w:rPr>
+          <w:lang w:val="pt-BR"/>
+        </w:rPr>
+        <w:t xml:space="preserve">Assim como existe os </w:t>
+      </w:r>
+      <w:proofErr w:type="spellStart"/>
+      <w:r>
+        <w:rPr>
+          <w:b/>
+          <w:bCs/>
+          <w:i/>
+          <w:iCs/>
+          <w:lang w:val="pt-BR"/>
+        </w:rPr>
+        <w:t>directives</w:t>
+      </w:r>
+      <w:proofErr w:type="spellEnd"/>
+      <w:r>
+        <w:rPr>
+          <w:b/>
+          <w:bCs/>
+          <w:i/>
+          <w:iCs/>
+          <w:lang w:val="pt-BR"/>
+        </w:rPr>
+        <w:t xml:space="preserve"> sem </w:t>
+      </w:r>
+      <w:proofErr w:type="spellStart"/>
+      <w:r>
+        <w:rPr>
+          <w:b/>
+          <w:bCs/>
+          <w:i/>
+          <w:iCs/>
+          <w:lang w:val="pt-BR"/>
+        </w:rPr>
+        <w:t>template</w:t>
+      </w:r>
+      <w:proofErr w:type="spellEnd"/>
+      <w:r>
+        <w:rPr>
+          <w:lang w:val="pt-BR"/>
+        </w:rPr>
+        <w:t>:</w:t>
+      </w:r>
+    </w:p>
+    <w:p>
+      <w:pPr>
+        <w:rPr>
+          <w:lang w:val="pt-BR"/>
+        </w:rPr>
+      </w:pPr>
+      <w:r>
+        <w:rPr>
+          <w:lang w:val="pt-BR"/>
+        </w:rPr>
+        <w:drawing>
+          <wp:inline distT="0" distB="0" distL="0" distR="0" wp14:anchorId="6B0B290A" wp14:editId="350BF40E">
+            <wp:extent cx="3227933" cy="2280590"/>
+            <wp:effectExtent l="0" t="0" r="0" b="5715"/>
+            <wp:docPr id="7" name="Imagem 7"/>
+            <wp:cNvGraphicFramePr>
+              <a:graphicFrameLocks xmlns:a="http://schemas.openxmlformats.org/drawingml/2006/main" noChangeAspect="1"/>
+            </wp:cNvGraphicFramePr>
+            <a:graphic xmlns:a="http://schemas.openxmlformats.org/drawingml/2006/main">
+              <a:graphicData uri="http://schemas.openxmlformats.org/drawingml/2006/picture">
+                <pic:pic xmlns:pic="http://schemas.openxmlformats.org/drawingml/2006/picture">
+                  <pic:nvPicPr>
+                    <pic:cNvPr id="1" name=""/>
+                    <pic:cNvPicPr/>
+                  </pic:nvPicPr>
+                  <pic:blipFill>
+                    <a:blip r:embed="rId10"/>
+                    <a:stretch>
+                      <a:fillRect/>
+                    </a:stretch>
+                  </pic:blipFill>
+                  <pic:spPr>
+                    <a:xfrm>
+                      <a:off x="0" y="0"/>
+                      <a:ext cx="3243014" cy="2291245"/>
+                    </a:xfrm>
+                    <a:prstGeom prst="rect">
+                      <a:avLst/>
+                    </a:prstGeom>
+                  </pic:spPr>
+                </pic:pic>
+              </a:graphicData>
+            </a:graphic>
+          </wp:inline>
+        </w:drawing>
       </w:r>
     </w:p>
     <w:sectPr>

</xml_diff>

<commit_message>
commented ngElse, doc updated with ngIf and ngElse
</commit_message>
<xml_diff>
--- a/First commands Angular13.docx
+++ b/First commands Angular13.docx
@@ -9,64 +9,20 @@
     </w:p>
     <w:p>
       <w:r>
-        <w:t>ng create my-first-app (</w:t>
-      </w:r>
-      <w:proofErr w:type="spellStart"/>
-      <w:r>
-        <w:t>colocar</w:t>
-      </w:r>
-      <w:proofErr w:type="spellEnd"/>
-      <w:r>
-        <w:t xml:space="preserve"> </w:t>
-      </w:r>
-      <w:proofErr w:type="spellStart"/>
-      <w:r>
-        <w:t>não</w:t>
-      </w:r>
-      <w:proofErr w:type="spellEnd"/>
-      <w:r>
-        <w:t xml:space="preserve"> e CSS)</w:t>
-      </w:r>
-    </w:p>
-    <w:p>
-      <w:pPr>
-        <w:rPr>
-          <w:lang w:val="pt-BR"/>
-        </w:rPr>
-      </w:pPr>
-      <w:r>
-        <w:rPr>
-          <w:lang w:val="pt-BR"/>
-        </w:rPr>
-        <w:t xml:space="preserve">depois ir para a pasta com o comando </w:t>
-      </w:r>
-      <w:proofErr w:type="spellStart"/>
-      <w:r>
-        <w:rPr>
-          <w:lang w:val="pt-BR"/>
-        </w:rPr>
-        <w:t>cd</w:t>
-      </w:r>
-      <w:proofErr w:type="spellEnd"/>
-      <w:r>
-        <w:rPr>
-          <w:lang w:val="pt-BR"/>
-        </w:rPr>
-        <w:t xml:space="preserve"> e dar um </w:t>
-      </w:r>
-      <w:proofErr w:type="spellStart"/>
-      <w:r>
-        <w:rPr>
-          <w:lang w:val="pt-BR"/>
-        </w:rPr>
-        <w:t>ng</w:t>
-      </w:r>
-      <w:proofErr w:type="spellEnd"/>
-      <w:r>
-        <w:rPr>
-          <w:lang w:val="pt-BR"/>
-        </w:rPr>
-        <w:t xml:space="preserve"> server para criar um servidor de desenvolvimento para testarmos no browser.</w:t>
+        <w:t>ng create my-first-app (colocar não e CSS)</w:t>
+      </w:r>
+    </w:p>
+    <w:p>
+      <w:pPr>
+        <w:rPr>
+          <w:lang w:val="pt-BR"/>
+        </w:rPr>
+      </w:pPr>
+      <w:r>
+        <w:rPr>
+          <w:lang w:val="pt-BR"/>
+        </w:rPr>
+        <w:t>depois ir para a pasta com o comando cd e dar um ng server para criar um servidor de desenvolvimento para testarmos no browser.</w:t>
       </w:r>
     </w:p>
     <w:p>
@@ -99,21 +55,7 @@
         <w:rPr>
           <w:lang w:val="pt-BR"/>
         </w:rPr>
-        <w:t xml:space="preserve">Como funciona a build do angular? Quando damos start num projeto com </w:t>
-      </w:r>
-      <w:proofErr w:type="spellStart"/>
-      <w:r>
-        <w:rPr>
-          <w:lang w:val="pt-BR"/>
-        </w:rPr>
-        <w:t>ng</w:t>
-      </w:r>
-      <w:proofErr w:type="spellEnd"/>
-      <w:r>
-        <w:rPr>
-          <w:lang w:val="pt-BR"/>
-        </w:rPr>
-        <w:t xml:space="preserve"> serve?</w:t>
+        <w:t>Como funciona a build do angular? Quando damos start num projeto com ng serve?</w:t>
       </w:r>
     </w:p>
     <w:p>
@@ -139,119 +81,7 @@
         <w:rPr>
           <w:lang w:val="pt-BR"/>
         </w:rPr>
-        <w:t xml:space="preserve">Primeiramente o arquivo </w:t>
-      </w:r>
-      <w:proofErr w:type="spellStart"/>
-      <w:r>
-        <w:rPr>
-          <w:lang w:val="pt-BR"/>
-        </w:rPr>
-        <w:t>main.ts</w:t>
-      </w:r>
-      <w:proofErr w:type="spellEnd"/>
-      <w:r>
-        <w:rPr>
-          <w:lang w:val="pt-BR"/>
-        </w:rPr>
-        <w:t xml:space="preserve"> vem primeiro e dentro dele achamos um </w:t>
-      </w:r>
-      <w:proofErr w:type="spellStart"/>
-      <w:r>
-        <w:rPr>
-          <w:lang w:val="pt-BR"/>
-        </w:rPr>
-        <w:t>bootstrapModule</w:t>
-      </w:r>
-      <w:proofErr w:type="spellEnd"/>
-      <w:r>
-        <w:rPr>
-          <w:lang w:val="pt-BR"/>
-        </w:rPr>
-        <w:t>(</w:t>
-      </w:r>
-      <w:proofErr w:type="spellStart"/>
-      <w:r>
-        <w:rPr>
-          <w:lang w:val="pt-BR"/>
-        </w:rPr>
-        <w:t>AppModule</w:t>
-      </w:r>
-      <w:proofErr w:type="spellEnd"/>
-      <w:r>
-        <w:rPr>
-          <w:lang w:val="pt-BR"/>
-        </w:rPr>
-        <w:t xml:space="preserve">), então, se abrirmos o </w:t>
-      </w:r>
-      <w:proofErr w:type="spellStart"/>
-      <w:r>
-        <w:rPr>
-          <w:lang w:val="pt-BR"/>
-        </w:rPr>
-        <w:t>app.module.ts</w:t>
-      </w:r>
-      <w:proofErr w:type="spellEnd"/>
-      <w:r>
-        <w:rPr>
-          <w:lang w:val="pt-BR"/>
-        </w:rPr>
-        <w:t xml:space="preserve"> </w:t>
-      </w:r>
-      <w:proofErr w:type="spellStart"/>
-      <w:r>
-        <w:rPr>
-          <w:lang w:val="pt-BR"/>
-        </w:rPr>
-        <w:t>encotramos</w:t>
-      </w:r>
-      <w:proofErr w:type="spellEnd"/>
-      <w:r>
-        <w:rPr>
-          <w:lang w:val="pt-BR"/>
-        </w:rPr>
-        <w:t xml:space="preserve"> o </w:t>
-      </w:r>
-      <w:proofErr w:type="spellStart"/>
-      <w:r>
-        <w:rPr>
-          <w:lang w:val="pt-BR"/>
-        </w:rPr>
-        <w:t>AppComponent</w:t>
-      </w:r>
-      <w:proofErr w:type="spellEnd"/>
-      <w:r>
-        <w:rPr>
-          <w:lang w:val="pt-BR"/>
-        </w:rPr>
-        <w:t xml:space="preserve">. Assim, o Angular analisa agora o </w:t>
-      </w:r>
-      <w:proofErr w:type="spellStart"/>
-      <w:r>
-        <w:rPr>
-          <w:lang w:val="pt-BR"/>
-        </w:rPr>
-        <w:t>app.component.ts</w:t>
-      </w:r>
-      <w:proofErr w:type="spellEnd"/>
-      <w:r>
-        <w:rPr>
-          <w:lang w:val="pt-BR"/>
-        </w:rPr>
-        <w:t>, lê o app-root (</w:t>
-      </w:r>
-      <w:proofErr w:type="spellStart"/>
-      <w:r>
-        <w:rPr>
-          <w:lang w:val="pt-BR"/>
-        </w:rPr>
-        <w:t>selector</w:t>
-      </w:r>
-      <w:proofErr w:type="spellEnd"/>
-      <w:r>
-        <w:rPr>
-          <w:lang w:val="pt-BR"/>
-        </w:rPr>
-        <w:t>)</w:t>
+        <w:t>Primeiramente o arquivo main.ts vem primeiro e dentro dele achamos um bootstrapModule(AppModule), então, se abrirmos o app.module.ts encotramos o AppComponent. Assim, o Angular analisa agora o app.component.ts, lê o app-root (selector)</w:t>
       </w:r>
       <w:r>
         <w:rPr>
@@ -263,70 +93,20 @@
         <w:rPr>
           <w:lang w:val="pt-BR"/>
         </w:rPr>
-        <w:t xml:space="preserve"> e assim dentro do index.html lá está o app-root, assim ele deve inserir o app componente, e então o app </w:t>
-      </w:r>
-      <w:proofErr w:type="spellStart"/>
-      <w:r>
-        <w:rPr>
-          <w:lang w:val="pt-BR"/>
-        </w:rPr>
-        <w:t>component</w:t>
-      </w:r>
-      <w:proofErr w:type="spellEnd"/>
-      <w:r>
-        <w:rPr>
-          <w:lang w:val="pt-BR"/>
-        </w:rPr>
-        <w:t xml:space="preserve"> possui um </w:t>
-      </w:r>
-      <w:proofErr w:type="spellStart"/>
-      <w:r>
-        <w:rPr>
-          <w:lang w:val="pt-BR"/>
-        </w:rPr>
-        <w:t>html</w:t>
-      </w:r>
-      <w:proofErr w:type="spellEnd"/>
-      <w:r>
-        <w:rPr>
-          <w:lang w:val="pt-BR"/>
-        </w:rPr>
-        <w:t xml:space="preserve">, então o angular lê esse </w:t>
-      </w:r>
-      <w:proofErr w:type="spellStart"/>
-      <w:r>
-        <w:rPr>
-          <w:lang w:val="pt-BR"/>
-        </w:rPr>
-        <w:t>html</w:t>
-      </w:r>
-      <w:proofErr w:type="spellEnd"/>
-    </w:p>
-    <w:p>
-      <w:pPr>
-        <w:rPr>
-          <w:lang w:val="pt-BR"/>
-        </w:rPr>
-      </w:pPr>
-      <w:r>
-        <w:rPr>
-          <w:lang w:val="pt-BR"/>
-        </w:rPr>
-        <w:t xml:space="preserve">*Com esta informação, Angular entende que “essa linha” deva ser modificado pro Componente que utiliza o “app-root”, assim utilizando o </w:t>
-      </w:r>
-      <w:proofErr w:type="spellStart"/>
-      <w:r>
-        <w:rPr>
-          <w:lang w:val="pt-BR"/>
-        </w:rPr>
-        <w:t>template</w:t>
-      </w:r>
-      <w:proofErr w:type="spellEnd"/>
-      <w:r>
-        <w:rPr>
-          <w:lang w:val="pt-BR"/>
-        </w:rPr>
-        <w:t xml:space="preserve"> app.component.html</w:t>
+        <w:t xml:space="preserve"> e assim dentro do index.html lá está o app-root, assim ele deve inserir o app componente, e então o app component possui um html, então o angular lê esse html</w:t>
+      </w:r>
+    </w:p>
+    <w:p>
+      <w:pPr>
+        <w:rPr>
+          <w:lang w:val="pt-BR"/>
+        </w:rPr>
+      </w:pPr>
+      <w:r>
+        <w:rPr>
+          <w:lang w:val="pt-BR"/>
+        </w:rPr>
+        <w:t>*Com esta informação, Angular entende que “essa linha” deva ser modificado pro Componente que utiliza o “app-root”, assim utilizando o template app.component.html</w:t>
       </w:r>
       <w:r>
         <w:rPr>
@@ -593,112 +373,20 @@
         <w:rPr>
           <w:lang w:val="pt-BR"/>
         </w:rPr>
-        <w:t>Basicamente o angular é um JS framework que muda o DOM em tempo real (</w:t>
-      </w:r>
-      <w:proofErr w:type="spellStart"/>
-      <w:r>
-        <w:rPr>
-          <w:lang w:val="pt-BR"/>
-        </w:rPr>
-        <w:t>runtime</w:t>
-      </w:r>
-      <w:proofErr w:type="spellEnd"/>
-      <w:r>
-        <w:rPr>
-          <w:lang w:val="pt-BR"/>
-        </w:rPr>
-        <w:t>)</w:t>
-      </w:r>
-    </w:p>
-    <w:p>
-      <w:pPr>
-        <w:rPr>
-          <w:lang w:val="pt-BR"/>
-        </w:rPr>
-      </w:pPr>
-      <w:proofErr w:type="spellStart"/>
-      <w:r>
-        <w:rPr>
-          <w:lang w:val="pt-BR"/>
-        </w:rPr>
-        <w:t>App.module.ts</w:t>
-      </w:r>
-      <w:proofErr w:type="spellEnd"/>
-      <w:r>
-        <w:rPr>
-          <w:lang w:val="pt-BR"/>
-        </w:rPr>
-        <w:t xml:space="preserve">: angular usa os componentes para criar as páginas, e módulos para “embrulhar” coisas diferentes, portanto se criamos uma pasta server e criamos o </w:t>
-      </w:r>
-      <w:proofErr w:type="spellStart"/>
-      <w:r>
-        <w:rPr>
-          <w:lang w:val="pt-BR"/>
-        </w:rPr>
-        <w:t>server.component</w:t>
-      </w:r>
-      <w:proofErr w:type="spellEnd"/>
-      <w:r>
-        <w:rPr>
-          <w:lang w:val="pt-BR"/>
-        </w:rPr>
-        <w:t xml:space="preserve"> </w:t>
-      </w:r>
-      <w:proofErr w:type="spellStart"/>
-      <w:r>
-        <w:rPr>
-          <w:lang w:val="pt-BR"/>
-        </w:rPr>
-        <w:t>ts</w:t>
-      </w:r>
-      <w:proofErr w:type="spellEnd"/>
-      <w:r>
-        <w:rPr>
-          <w:lang w:val="pt-BR"/>
-        </w:rPr>
-        <w:t xml:space="preserve"> e </w:t>
-      </w:r>
-      <w:proofErr w:type="spellStart"/>
-      <w:r>
-        <w:rPr>
-          <w:lang w:val="pt-BR"/>
-        </w:rPr>
-        <w:t>html</w:t>
-      </w:r>
-      <w:proofErr w:type="spellEnd"/>
-      <w:r>
-        <w:rPr>
-          <w:lang w:val="pt-BR"/>
-        </w:rPr>
-        <w:t xml:space="preserve">, precisamos </w:t>
-      </w:r>
-      <w:proofErr w:type="spellStart"/>
-      <w:r>
-        <w:rPr>
-          <w:lang w:val="pt-BR"/>
-        </w:rPr>
-        <w:t>coloca-lo</w:t>
-      </w:r>
-      <w:proofErr w:type="spellEnd"/>
-      <w:r>
-        <w:rPr>
-          <w:lang w:val="pt-BR"/>
-        </w:rPr>
-        <w:t xml:space="preserve"> no @NgModule como </w:t>
-      </w:r>
-      <w:proofErr w:type="spellStart"/>
-      <w:r>
-        <w:rPr>
-          <w:lang w:val="pt-BR"/>
-        </w:rPr>
-        <w:t>declarations</w:t>
-      </w:r>
-      <w:proofErr w:type="spellEnd"/>
-      <w:r>
-        <w:rPr>
-          <w:lang w:val="pt-BR"/>
-        </w:rPr>
-        <w:t>, para poder ser lido pelo angular</w:t>
+        <w:t>Basicamente o angular é um JS framework que muda o DOM em tempo real (runtime)</w:t>
+      </w:r>
+    </w:p>
+    <w:p>
+      <w:pPr>
+        <w:rPr>
+          <w:lang w:val="pt-BR"/>
+        </w:rPr>
+      </w:pPr>
+      <w:r>
+        <w:rPr>
+          <w:lang w:val="pt-BR"/>
+        </w:rPr>
+        <w:t>App.module.ts: angular usa os componentes para criar as páginas, e módulos para “embrulhar” coisas diferentes, portanto se criamos uma pasta server e criamos o server.component ts e html, precisamos coloca-lo no @NgModule como declarations, para poder ser lido pelo angular</w:t>
       </w:r>
     </w:p>
     <w:p>
@@ -714,120 +402,28 @@
         <w:rPr>
           <w:lang w:val="pt-BR"/>
         </w:rPr>
-        <w:t xml:space="preserve">Quando vemos </w:t>
-      </w:r>
-      <w:proofErr w:type="spellStart"/>
-      <w:r>
-        <w:rPr>
-          <w:lang w:val="pt-BR"/>
-        </w:rPr>
-        <w:t>bootstrap</w:t>
-      </w:r>
-      <w:proofErr w:type="spellEnd"/>
-      <w:r>
-        <w:rPr>
-          <w:lang w:val="pt-BR"/>
-        </w:rPr>
-        <w:t xml:space="preserve"> nas declarações: significa, qual componente deve ser reconhecido dentro do index.html</w:t>
-      </w:r>
-    </w:p>
-    <w:p>
-      <w:pPr>
-        <w:rPr>
-          <w:lang w:val="pt-BR"/>
-        </w:rPr>
-      </w:pPr>
-    </w:p>
-    <w:p>
-      <w:pPr>
-        <w:rPr>
-          <w:lang w:val="pt-BR"/>
-        </w:rPr>
-      </w:pPr>
-      <w:proofErr w:type="spellStart"/>
+        <w:t>Quando vemos bootstrap nas declarações: significa, qual componente deve ser reconhecido dentro do index.html</w:t>
+      </w:r>
+    </w:p>
+    <w:p>
+      <w:pPr>
+        <w:rPr>
+          <w:lang w:val="pt-BR"/>
+        </w:rPr>
+      </w:pPr>
+    </w:p>
+    <w:p>
+      <w:pPr>
+        <w:rPr>
+          <w:lang w:val="pt-BR"/>
+        </w:rPr>
+      </w:pPr>
       <w:r>
         <w:rPr>
           <w:lang w:val="pt-BR"/>
         </w:rPr>
         <w:lastRenderedPageBreak/>
-        <w:t>Databiding</w:t>
-      </w:r>
-      <w:proofErr w:type="spellEnd"/>
-      <w:r>
-        <w:rPr>
-          <w:lang w:val="pt-BR"/>
-        </w:rPr>
-        <w:t xml:space="preserve">? Comunicação entre nosso business </w:t>
-      </w:r>
-      <w:proofErr w:type="spellStart"/>
-      <w:r>
-        <w:rPr>
-          <w:lang w:val="pt-BR"/>
-        </w:rPr>
-        <w:t>code</w:t>
-      </w:r>
-      <w:proofErr w:type="spellEnd"/>
-      <w:r>
-        <w:rPr>
-          <w:lang w:val="pt-BR"/>
-        </w:rPr>
-        <w:t xml:space="preserve">, </w:t>
-      </w:r>
-      <w:proofErr w:type="spellStart"/>
-      <w:r>
-        <w:rPr>
-          <w:lang w:val="pt-BR"/>
-        </w:rPr>
-        <w:t>ts</w:t>
-      </w:r>
-      <w:proofErr w:type="spellEnd"/>
-      <w:r>
-        <w:rPr>
-          <w:lang w:val="pt-BR"/>
-        </w:rPr>
-        <w:t xml:space="preserve"> </w:t>
-      </w:r>
-      <w:proofErr w:type="spellStart"/>
-      <w:r>
-        <w:rPr>
-          <w:lang w:val="pt-BR"/>
-        </w:rPr>
-        <w:t>code</w:t>
-      </w:r>
-      <w:proofErr w:type="spellEnd"/>
-      <w:r>
-        <w:rPr>
-          <w:lang w:val="pt-BR"/>
-        </w:rPr>
-        <w:t xml:space="preserve"> e o </w:t>
-      </w:r>
-      <w:proofErr w:type="spellStart"/>
-      <w:r>
-        <w:rPr>
-          <w:lang w:val="pt-BR"/>
-        </w:rPr>
-        <w:t>template</w:t>
-      </w:r>
-      <w:proofErr w:type="spellEnd"/>
-      <w:r>
-        <w:rPr>
-          <w:lang w:val="pt-BR"/>
-        </w:rPr>
-        <w:t xml:space="preserve"> (</w:t>
-      </w:r>
-      <w:proofErr w:type="spellStart"/>
-      <w:r>
-        <w:rPr>
-          <w:lang w:val="pt-BR"/>
-        </w:rPr>
-        <w:t>html</w:t>
-      </w:r>
-      <w:proofErr w:type="spellEnd"/>
-      <w:r>
-        <w:rPr>
-          <w:lang w:val="pt-BR"/>
-        </w:rPr>
-        <w:t xml:space="preserve"> que o usuário vê).</w:t>
+        <w:t>Databiding? Comunicação entre nosso business code, ts code e o template (html que o usuário vê).</w:t>
       </w:r>
     </w:p>
     <w:p>
@@ -888,117 +484,12 @@
         <w:rPr>
           <w:lang w:val="pt-BR"/>
         </w:rPr>
-        <w:t xml:space="preserve">Deve-se usar </w:t>
-      </w:r>
-      <w:proofErr w:type="spellStart"/>
-      <w:r>
-        <w:rPr>
-          <w:lang w:val="pt-BR"/>
-        </w:rPr>
-        <w:t>String</w:t>
-      </w:r>
-      <w:proofErr w:type="spellEnd"/>
-      <w:r>
-        <w:rPr>
-          <w:lang w:val="pt-BR"/>
-        </w:rPr>
-        <w:t xml:space="preserve"> </w:t>
-      </w:r>
-      <w:proofErr w:type="spellStart"/>
-      <w:r>
-        <w:rPr>
-          <w:lang w:val="pt-BR"/>
-        </w:rPr>
-        <w:t>interpolation</w:t>
-      </w:r>
-      <w:proofErr w:type="spellEnd"/>
-      <w:r>
-        <w:rPr>
-          <w:lang w:val="pt-BR"/>
-        </w:rPr>
-        <w:t xml:space="preserve"> quando queremos mostrar algo no </w:t>
-      </w:r>
-      <w:proofErr w:type="spellStart"/>
-      <w:r>
-        <w:rPr>
-          <w:lang w:val="pt-BR"/>
-        </w:rPr>
-        <w:t>template</w:t>
-      </w:r>
-      <w:proofErr w:type="spellEnd"/>
-      <w:r>
-        <w:rPr>
-          <w:lang w:val="pt-BR"/>
-        </w:rPr>
-        <w:t xml:space="preserve">, algo como texto... e de outra forma usar </w:t>
-      </w:r>
-      <w:proofErr w:type="spellStart"/>
-      <w:r>
-        <w:rPr>
-          <w:lang w:val="pt-BR"/>
-        </w:rPr>
-        <w:t>Property</w:t>
-      </w:r>
-      <w:proofErr w:type="spellEnd"/>
-      <w:r>
-        <w:rPr>
-          <w:lang w:val="pt-BR"/>
-        </w:rPr>
-        <w:t xml:space="preserve"> </w:t>
-      </w:r>
-      <w:proofErr w:type="spellStart"/>
-      <w:r>
-        <w:rPr>
-          <w:lang w:val="pt-BR"/>
-        </w:rPr>
-        <w:t>Biding</w:t>
-      </w:r>
-      <w:proofErr w:type="spellEnd"/>
-      <w:r>
-        <w:rPr>
-          <w:lang w:val="pt-BR"/>
-        </w:rPr>
-        <w:t xml:space="preserve">, como mostrar um componente, ou querer mudar algo, seja um elemento HTML ou </w:t>
-      </w:r>
-      <w:proofErr w:type="spellStart"/>
-      <w:r>
-        <w:rPr>
-          <w:lang w:val="pt-BR"/>
-        </w:rPr>
-        <w:t>whatever</w:t>
-      </w:r>
-      <w:proofErr w:type="spellEnd"/>
-      <w:r>
-        <w:rPr>
-          <w:lang w:val="pt-BR"/>
-        </w:rPr>
-        <w:t>...</w:t>
-      </w:r>
-    </w:p>
-    <w:p>
-      <w:proofErr w:type="spellStart"/>
-      <w:r>
-        <w:t>Lembrando</w:t>
-      </w:r>
-      <w:proofErr w:type="spellEnd"/>
-      <w:r>
-        <w:t xml:space="preserve"> que </w:t>
-      </w:r>
-      <w:proofErr w:type="spellStart"/>
-      <w:r>
-        <w:t>neste</w:t>
-      </w:r>
-      <w:proofErr w:type="spellEnd"/>
-      <w:r>
-        <w:t xml:space="preserve"> </w:t>
-      </w:r>
-      <w:proofErr w:type="spellStart"/>
-      <w:r>
-        <w:t>caso</w:t>
-      </w:r>
-      <w:proofErr w:type="spellEnd"/>
-      <w:r>
-        <w:t>:</w:t>
+        <w:t>Deve-se usar String interpolation quando queremos mostrar algo no template, algo como texto... e de outra forma usar Property Biding, como mostrar um componente, ou querer mudar algo, seja um elemento HTML ou whatever...</w:t>
+      </w:r>
+    </w:p>
+    <w:p>
+      <w:r>
+        <w:t>Lembrando que neste caso:</w:t>
       </w:r>
     </w:p>
     <w:p>
@@ -1071,9 +562,38 @@
           <w:szCs w:val="21"/>
           <w:lang w:eastAsia="pt-BR"/>
         </w:rPr>
-        <w:t>"</w:t>
-      </w:r>
-      <w:proofErr w:type="spellStart"/>
+        <w:t>"btn btn-primary"</w:t>
+      </w:r>
+      <w:r>
+        <w:rPr>
+          <w:rFonts w:ascii="Consolas" w:eastAsia="Times New Roman" w:hAnsi="Consolas" w:cs="Times New Roman"/>
+          <w:color w:val="D4D4D4"/>
+          <w:sz w:val="21"/>
+          <w:szCs w:val="21"/>
+          <w:lang w:eastAsia="pt-BR"/>
+        </w:rPr>
+        <w:t xml:space="preserve"> </w:t>
+      </w:r>
+      <w:r>
+        <w:rPr>
+          <w:rFonts w:ascii="Consolas" w:eastAsia="Times New Roman" w:hAnsi="Consolas" w:cs="Times New Roman"/>
+          <w:color w:val="9CDCFE"/>
+          <w:sz w:val="21"/>
+          <w:szCs w:val="21"/>
+          <w:lang w:eastAsia="pt-BR"/>
+        </w:rPr>
+        <w:t>[disabled]</w:t>
+      </w:r>
+      <w:r>
+        <w:rPr>
+          <w:rFonts w:ascii="Consolas" w:eastAsia="Times New Roman" w:hAnsi="Consolas" w:cs="Times New Roman"/>
+          <w:color w:val="D4D4D4"/>
+          <w:sz w:val="21"/>
+          <w:szCs w:val="21"/>
+          <w:lang w:eastAsia="pt-BR"/>
+        </w:rPr>
+        <w:t>=</w:t>
+      </w:r>
       <w:r>
         <w:rPr>
           <w:rFonts w:ascii="Consolas" w:eastAsia="Times New Roman" w:hAnsi="Consolas" w:cs="Times New Roman"/>
@@ -1082,102 +602,7 @@
           <w:szCs w:val="21"/>
           <w:lang w:eastAsia="pt-BR"/>
         </w:rPr>
-        <w:t>btn</w:t>
-      </w:r>
-      <w:proofErr w:type="spellEnd"/>
-      <w:r>
-        <w:rPr>
-          <w:rFonts w:ascii="Consolas" w:eastAsia="Times New Roman" w:hAnsi="Consolas" w:cs="Times New Roman"/>
-          <w:color w:val="CE9178"/>
-          <w:sz w:val="21"/>
-          <w:szCs w:val="21"/>
-          <w:lang w:eastAsia="pt-BR"/>
-        </w:rPr>
-        <w:t xml:space="preserve"> </w:t>
-      </w:r>
-      <w:proofErr w:type="spellStart"/>
-      <w:r>
-        <w:rPr>
-          <w:rFonts w:ascii="Consolas" w:eastAsia="Times New Roman" w:hAnsi="Consolas" w:cs="Times New Roman"/>
-          <w:color w:val="CE9178"/>
-          <w:sz w:val="21"/>
-          <w:szCs w:val="21"/>
-          <w:lang w:eastAsia="pt-BR"/>
-        </w:rPr>
-        <w:t>btn</w:t>
-      </w:r>
-      <w:proofErr w:type="spellEnd"/>
-      <w:r>
-        <w:rPr>
-          <w:rFonts w:ascii="Consolas" w:eastAsia="Times New Roman" w:hAnsi="Consolas" w:cs="Times New Roman"/>
-          <w:color w:val="CE9178"/>
-          <w:sz w:val="21"/>
-          <w:szCs w:val="21"/>
-          <w:lang w:eastAsia="pt-BR"/>
-        </w:rPr>
-        <w:t>-primary"</w:t>
-      </w:r>
-      <w:r>
-        <w:rPr>
-          <w:rFonts w:ascii="Consolas" w:eastAsia="Times New Roman" w:hAnsi="Consolas" w:cs="Times New Roman"/>
-          <w:color w:val="D4D4D4"/>
-          <w:sz w:val="21"/>
-          <w:szCs w:val="21"/>
-          <w:lang w:eastAsia="pt-BR"/>
-        </w:rPr>
-        <w:t xml:space="preserve"> </w:t>
-      </w:r>
-      <w:r>
-        <w:rPr>
-          <w:rFonts w:ascii="Consolas" w:eastAsia="Times New Roman" w:hAnsi="Consolas" w:cs="Times New Roman"/>
-          <w:color w:val="9CDCFE"/>
-          <w:sz w:val="21"/>
-          <w:szCs w:val="21"/>
-          <w:lang w:eastAsia="pt-BR"/>
-        </w:rPr>
-        <w:t>[disabled]</w:t>
-      </w:r>
-      <w:r>
-        <w:rPr>
-          <w:rFonts w:ascii="Consolas" w:eastAsia="Times New Roman" w:hAnsi="Consolas" w:cs="Times New Roman"/>
-          <w:color w:val="D4D4D4"/>
-          <w:sz w:val="21"/>
-          <w:szCs w:val="21"/>
-          <w:lang w:eastAsia="pt-BR"/>
-        </w:rPr>
-        <w:t>=</w:t>
-      </w:r>
-      <w:r>
-        <w:rPr>
-          <w:rFonts w:ascii="Consolas" w:eastAsia="Times New Roman" w:hAnsi="Consolas" w:cs="Times New Roman"/>
-          <w:color w:val="CE9178"/>
-          <w:sz w:val="21"/>
-          <w:szCs w:val="21"/>
-          <w:lang w:eastAsia="pt-BR"/>
-        </w:rPr>
-        <w:t>"!</w:t>
-      </w:r>
-      <w:proofErr w:type="spellStart"/>
-      <w:r>
-        <w:rPr>
-          <w:rFonts w:ascii="Consolas" w:eastAsia="Times New Roman" w:hAnsi="Consolas" w:cs="Times New Roman"/>
-          <w:color w:val="CE9178"/>
-          <w:sz w:val="21"/>
-          <w:szCs w:val="21"/>
-          <w:lang w:eastAsia="pt-BR"/>
-        </w:rPr>
-        <w:t>allowNewServer</w:t>
-      </w:r>
-      <w:proofErr w:type="spellEnd"/>
-      <w:r>
-        <w:rPr>
-          <w:rFonts w:ascii="Consolas" w:eastAsia="Times New Roman" w:hAnsi="Consolas" w:cs="Times New Roman"/>
-          <w:color w:val="CE9178"/>
-          <w:sz w:val="21"/>
-          <w:szCs w:val="21"/>
-          <w:lang w:eastAsia="pt-BR"/>
-        </w:rPr>
-        <w:t>"</w:t>
+        <w:t>"!allowNewServer"</w:t>
       </w:r>
       <w:r>
         <w:rPr>
@@ -1251,55 +676,7 @@
           <w:highlight w:val="black"/>
           <w:lang w:val="pt-BR" w:eastAsia="pt-BR"/>
         </w:rPr>
-        <w:t>[</w:t>
-      </w:r>
-      <w:proofErr w:type="spellStart"/>
-      <w:r>
-        <w:rPr>
-          <w:rFonts w:ascii="Consolas" w:eastAsia="Times New Roman" w:hAnsi="Consolas" w:cs="Times New Roman"/>
-          <w:color w:val="9CDCFE"/>
-          <w:sz w:val="21"/>
-          <w:szCs w:val="21"/>
-          <w:highlight w:val="black"/>
-          <w:lang w:val="pt-BR" w:eastAsia="pt-BR"/>
-        </w:rPr>
-        <w:t>disabled</w:t>
-      </w:r>
-      <w:proofErr w:type="spellEnd"/>
-      <w:r>
-        <w:rPr>
-          <w:rFonts w:ascii="Consolas" w:eastAsia="Times New Roman" w:hAnsi="Consolas" w:cs="Times New Roman"/>
-          <w:color w:val="9CDCFE"/>
-          <w:sz w:val="21"/>
-          <w:szCs w:val="21"/>
-          <w:highlight w:val="black"/>
-          <w:lang w:val="pt-BR" w:eastAsia="pt-BR"/>
-        </w:rPr>
-        <w:t>]="!</w:t>
-      </w:r>
-      <w:proofErr w:type="spellStart"/>
-      <w:r>
-        <w:rPr>
-          <w:rFonts w:ascii="Consolas" w:eastAsia="Times New Roman" w:hAnsi="Consolas" w:cs="Times New Roman"/>
-          <w:color w:val="9CDCFE"/>
-          <w:sz w:val="21"/>
-          <w:szCs w:val="21"/>
-          <w:highlight w:val="black"/>
-          <w:lang w:val="pt-BR" w:eastAsia="pt-BR"/>
-        </w:rPr>
-        <w:t>allowNewServer</w:t>
-      </w:r>
-      <w:proofErr w:type="spellEnd"/>
-      <w:r>
-        <w:rPr>
-          <w:rFonts w:ascii="Consolas" w:eastAsia="Times New Roman" w:hAnsi="Consolas" w:cs="Times New Roman"/>
-          <w:color w:val="9CDCFE"/>
-          <w:sz w:val="21"/>
-          <w:szCs w:val="21"/>
-          <w:highlight w:val="black"/>
-          <w:lang w:val="pt-BR" w:eastAsia="pt-BR"/>
-        </w:rPr>
-        <w:t>"&gt;</w:t>
+        <w:t>[disabled]="!allowNewServer"&gt;</w:t>
       </w:r>
       <w:r>
         <w:rPr>
@@ -1340,76 +717,25 @@
           <w:lang w:val="pt-BR"/>
         </w:rPr>
       </w:pPr>
-      <w:proofErr w:type="spellStart"/>
-      <w:r>
-        <w:rPr>
-          <w:lang w:val="pt-BR"/>
-        </w:rPr>
-        <w:t>Directives</w:t>
-      </w:r>
-      <w:proofErr w:type="spellEnd"/>
-      <w:r>
-        <w:rPr>
-          <w:lang w:val="pt-BR"/>
-        </w:rPr>
-        <w:t xml:space="preserve">: são instruções no DOM (componentes acabam sendo </w:t>
-      </w:r>
-      <w:proofErr w:type="spellStart"/>
-      <w:r>
-        <w:rPr>
-          <w:lang w:val="pt-BR"/>
-        </w:rPr>
-        <w:t>tb</w:t>
-      </w:r>
-      <w:proofErr w:type="spellEnd"/>
-      <w:r>
-        <w:rPr>
-          <w:lang w:val="pt-BR"/>
-        </w:rPr>
-        <w:t xml:space="preserve"> “tipo” instruções...</w:t>
-      </w:r>
-      <w:proofErr w:type="spellStart"/>
-      <w:r>
-        <w:rPr>
-          <w:lang w:val="pt-BR"/>
-        </w:rPr>
-        <w:t>pq</w:t>
-      </w:r>
-      <w:proofErr w:type="spellEnd"/>
-      <w:r>
-        <w:rPr>
-          <w:lang w:val="pt-BR"/>
-        </w:rPr>
-        <w:t>?</w:t>
-      </w:r>
-    </w:p>
-    <w:p>
-      <w:pPr>
-        <w:rPr>
-          <w:lang w:val="pt-BR"/>
-        </w:rPr>
-      </w:pPr>
-      <w:r>
-        <w:rPr>
-          <w:lang w:val="pt-BR"/>
-        </w:rPr>
-        <w:t xml:space="preserve">R.: </w:t>
-      </w:r>
-      <w:proofErr w:type="spellStart"/>
-      <w:r>
-        <w:rPr>
-          <w:lang w:val="pt-BR"/>
-        </w:rPr>
-        <w:t>Pq</w:t>
-      </w:r>
-      <w:proofErr w:type="spellEnd"/>
-      <w:r>
-        <w:rPr>
-          <w:lang w:val="pt-BR"/>
-        </w:rPr>
-        <w:t xml:space="preserve"> estamos falando para o Angular adicionar o conteúdo do nosso </w:t>
-      </w:r>
-      <w:proofErr w:type="spellStart"/>
+      <w:r>
+        <w:rPr>
+          <w:lang w:val="pt-BR"/>
+        </w:rPr>
+        <w:t>Directives: são instruções no DOM (componentes acabam sendo tb “tipo” instruções...pq?</w:t>
+      </w:r>
+    </w:p>
+    <w:p>
+      <w:pPr>
+        <w:rPr>
+          <w:lang w:val="pt-BR"/>
+        </w:rPr>
+      </w:pPr>
+      <w:r>
+        <w:rPr>
+          <w:lang w:val="pt-BR"/>
+        </w:rPr>
+        <w:t xml:space="preserve">R.: Pq estamos falando para o Angular adicionar o conteúdo do nosso </w:t>
+      </w:r>
       <w:r>
         <w:rPr>
           <w:b/>
@@ -1420,28 +746,12 @@
         </w:rPr>
         <w:t>Template</w:t>
       </w:r>
-      <w:proofErr w:type="spellEnd"/>
-      <w:r>
-        <w:rPr>
-          <w:lang w:val="pt-BR"/>
-        </w:rPr>
-        <w:t xml:space="preserve"> [assim como a lógica do arquivo </w:t>
-      </w:r>
-      <w:proofErr w:type="spellStart"/>
-      <w:r>
-        <w:rPr>
-          <w:lang w:val="pt-BR"/>
-        </w:rPr>
-        <w:t>ts</w:t>
-      </w:r>
-      <w:proofErr w:type="spellEnd"/>
-      <w:r>
-        <w:rPr>
-          <w:lang w:val="pt-BR"/>
-        </w:rPr>
-        <w:t xml:space="preserve">, de forma que estamos indicando no </w:t>
-      </w:r>
-      <w:proofErr w:type="spellStart"/>
+      <w:r>
+        <w:rPr>
+          <w:lang w:val="pt-BR"/>
+        </w:rPr>
+        <w:t xml:space="preserve"> [assim como a lógica do arquivo ts, de forma que estamos indicando no </w:t>
+      </w:r>
       <w:r>
         <w:rPr>
           <w:b/>
@@ -1452,7 +762,6 @@
         </w:rPr>
         <w:t>selector</w:t>
       </w:r>
-      <w:proofErr w:type="spellEnd"/>
       <w:r>
         <w:rPr>
           <w:lang w:val="pt-BR"/>
@@ -1470,35 +779,7 @@
         <w:rPr>
           <w:lang w:val="pt-BR"/>
         </w:rPr>
-        <w:t xml:space="preserve">Mas os componentes são </w:t>
-      </w:r>
-      <w:proofErr w:type="spellStart"/>
-      <w:r>
-        <w:rPr>
-          <w:lang w:val="pt-BR"/>
-        </w:rPr>
-        <w:t>directives</w:t>
-      </w:r>
-      <w:proofErr w:type="spellEnd"/>
-      <w:r>
-        <w:rPr>
-          <w:lang w:val="pt-BR"/>
-        </w:rPr>
-        <w:t xml:space="preserve"> com um </w:t>
-      </w:r>
-      <w:proofErr w:type="spellStart"/>
-      <w:r>
-        <w:rPr>
-          <w:lang w:val="pt-BR"/>
-        </w:rPr>
-        <w:t>template</w:t>
-      </w:r>
-      <w:proofErr w:type="spellEnd"/>
-      <w:r>
-        <w:rPr>
-          <w:lang w:val="pt-BR"/>
-        </w:rPr>
-        <w:t>, por assim dizer.</w:t>
+        <w:t>Mas os componentes são directives com um template, por assim dizer.</w:t>
       </w:r>
     </w:p>
     <w:p>
@@ -1513,7 +794,6 @@
         </w:rPr>
         <w:t xml:space="preserve">Assim como existe os </w:t>
       </w:r>
-      <w:proofErr w:type="spellStart"/>
       <w:r>
         <w:rPr>
           <w:b/>
@@ -1522,31 +802,8 @@
           <w:iCs/>
           <w:lang w:val="pt-BR"/>
         </w:rPr>
-        <w:t>directives</w:t>
-      </w:r>
-      <w:proofErr w:type="spellEnd"/>
-      <w:r>
-        <w:rPr>
-          <w:b/>
-          <w:bCs/>
-          <w:i/>
-          <w:iCs/>
-          <w:lang w:val="pt-BR"/>
-        </w:rPr>
-        <w:t xml:space="preserve"> sem </w:t>
-      </w:r>
-      <w:proofErr w:type="spellStart"/>
-      <w:r>
-        <w:rPr>
-          <w:b/>
-          <w:bCs/>
-          <w:i/>
-          <w:iCs/>
-          <w:lang w:val="pt-BR"/>
-        </w:rPr>
-        <w:t>template</w:t>
-      </w:r>
-      <w:proofErr w:type="spellEnd"/>
+        <w:t>directives sem template</w:t>
+      </w:r>
       <w:r>
         <w:rPr>
           <w:lang w:val="pt-BR"/>
@@ -1599,6 +856,20 @@
             </a:graphic>
           </wp:inline>
         </w:drawing>
+      </w:r>
+    </w:p>
+    <w:p>
+      <w:pPr>
+        <w:rPr>
+          <w:lang w:val="pt-BR"/>
+        </w:rPr>
+      </w:pPr>
+      <w:r>
+        <w:rPr>
+          <w:lang w:val="pt-BR"/>
+        </w:rPr>
+        <w:lastRenderedPageBreak/>
+        <w:t>Usos de directives: ngIf, ngElse</w:t>
       </w:r>
     </w:p>
     <w:sectPr>

</xml_diff>